<commit_message>
Dodat link u dokumentaciji
</commit_message>
<xml_diff>
--- a/Darko_Kolarić_2020_0125_Domaći_2.docx
+++ b/Darko_Kolarić_2020_0125_Domaći_2.docx
@@ -1,6 +1,6 @@
 
 <file path=word/document.xml><?xml version="1.0" encoding="utf-8"?>
-<w:document xmlns:ve="http://schemas.openxmlformats.org/markup-compatibility/2006" xmlns:o="urn:schemas-microsoft-com:office:office" xmlns:r="http://schemas.openxmlformats.org/officeDocument/2006/relationships" xmlns:m="http://schemas.openxmlformats.org/officeDocument/2006/math" xmlns:v="urn:schemas-microsoft-com:vml" xmlns:wp="http://schemas.openxmlformats.org/drawingml/2006/wordprocessingDrawing" xmlns:w10="urn:schemas-microsoft-com:office:word" xmlns:w="http://schemas.openxmlformats.org/wordprocessingml/2006/main" xmlns:wne="http://schemas.microsoft.com/office/word/2006/wordml">
+<w:document xmlns:wpc="http://schemas.microsoft.com/office/word/2010/wordprocessingCanvas" xmlns:cx="http://schemas.microsoft.com/office/drawing/2014/chartex" xmlns:cx1="http://schemas.microsoft.com/office/drawing/2015/9/8/chartex" xmlns:cx2="http://schemas.microsoft.com/office/drawing/2015/10/21/chartex" xmlns:cx3="http://schemas.microsoft.com/office/drawing/2016/5/9/chartex" xmlns:cx4="http://schemas.microsoft.com/office/drawing/2016/5/10/chartex" xmlns:cx5="http://schemas.microsoft.com/office/drawing/2016/5/11/chartex" xmlns:cx6="http://schemas.microsoft.com/office/drawing/2016/5/12/chartex" xmlns:cx7="http://schemas.microsoft.com/office/drawing/2016/5/13/chartex" xmlns:cx8="http://schemas.microsoft.com/office/drawing/2016/5/14/chartex" xmlns:mc="http://schemas.openxmlformats.org/markup-compatibility/2006" xmlns:aink="http://schemas.microsoft.com/office/drawing/2016/ink" xmlns:am3d="http://schemas.microsoft.com/office/drawing/2017/model3d" xmlns:o="urn:schemas-microsoft-com:office:office" xmlns:oel="http://schemas.microsoft.com/office/2019/extlst" xmlns:r="http://schemas.openxmlformats.org/officeDocument/2006/relationships" xmlns:m="http://schemas.openxmlformats.org/officeDocument/2006/math" xmlns:v="urn:schemas-microsoft-com:vml" xmlns:wp14="http://schemas.microsoft.com/office/word/2010/wordprocessingDrawing" xmlns:wp="http://schemas.openxmlformats.org/drawingml/2006/wordprocessingDrawing" xmlns:w10="urn:schemas-microsoft-com:office:word" xmlns:w="http://schemas.openxmlformats.org/wordprocessingml/2006/main" xmlns:w14="http://schemas.microsoft.com/office/word/2010/wordml" xmlns:w15="http://schemas.microsoft.com/office/word/2012/wordml" xmlns:w16cex="http://schemas.microsoft.com/office/word/2018/wordml/cex" xmlns:w16cid="http://schemas.microsoft.com/office/word/2016/wordml/cid" xmlns:w16="http://schemas.microsoft.com/office/word/2018/wordml" xmlns:w16sdtdh="http://schemas.microsoft.com/office/word/2020/wordml/sdtdatahash" xmlns:w16se="http://schemas.microsoft.com/office/word/2015/wordml/symex" xmlns:wpg="http://schemas.microsoft.com/office/word/2010/wordprocessingGroup" xmlns:wpi="http://schemas.microsoft.com/office/word/2010/wordprocessingInk" xmlns:wne="http://schemas.microsoft.com/office/word/2006/wordml" xmlns:wps="http://schemas.microsoft.com/office/word/2010/wordprocessingShape" mc:Ignorable="w14 w15 w16se w16cid w16 w16cex w16sdtdh wp14">
   <w:body>
     <w:p>
       <w:pPr>
@@ -55,7 +55,7 @@
     </w:p>
     <w:p>
       <w:pPr>
-        <w:pStyle w:val="Title"/>
+        <w:pStyle w:val="Naslov"/>
         <w:jc w:val="center"/>
         <w:rPr>
           <w:rFonts w:cstheme="majorHAnsi"/>
@@ -74,7 +74,7 @@
     </w:p>
     <w:p>
       <w:pPr>
-        <w:pStyle w:val="Subtitle"/>
+        <w:pStyle w:val="Podnaslov"/>
         <w:jc w:val="center"/>
         <w:rPr>
           <w:rFonts w:cstheme="majorHAnsi"/>
@@ -105,10 +105,10 @@
     </w:p>
     <w:tbl>
       <w:tblPr>
-        <w:tblStyle w:val="TableGrid"/>
+        <w:tblStyle w:val="Koordinatnamreatabele"/>
         <w:tblW w:w="9679" w:type="dxa"/>
         <w:jc w:val="center"/>
-        <w:tblLook w:val="04A0"/>
+        <w:tblLook w:val="04A0" w:firstRow="1" w:lastRow="0" w:firstColumn="1" w:lastColumn="0" w:noHBand="0" w:noVBand="1"/>
       </w:tblPr>
       <w:tblGrid>
         <w:gridCol w:w="793"/>
@@ -458,7 +458,7 @@
       <w:sdtContent>
         <w:p>
           <w:pPr>
-            <w:pStyle w:val="TOCHeading"/>
+            <w:pStyle w:val="Naslovsadraja"/>
             <w:rPr>
               <w:rFonts w:cstheme="majorHAnsi"/>
             </w:rPr>
@@ -472,7 +472,7 @@
         </w:p>
         <w:p>
           <w:pPr>
-            <w:pStyle w:val="TOC1"/>
+            <w:pStyle w:val="SADRAJ1"/>
             <w:tabs>
               <w:tab w:val="left" w:pos="440"/>
               <w:tab w:val="right" w:leader="dot" w:pos="9350"/>
@@ -504,7 +504,7 @@
           <w:hyperlink w:anchor="_Toc119764528" w:history="1">
             <w:r>
               <w:rPr>
-                <w:rStyle w:val="Hyperlink"/>
+                <w:rStyle w:val="Hiperveza"/>
                 <w:rFonts w:cstheme="majorHAnsi"/>
                 <w:b/>
                 <w:bCs/>
@@ -522,7 +522,7 @@
             </w:r>
             <w:r>
               <w:rPr>
-                <w:rStyle w:val="Hyperlink"/>
+                <w:rStyle w:val="Hiperveza"/>
                 <w:rFonts w:cstheme="majorHAnsi"/>
                 <w:b/>
                 <w:bCs/>
@@ -582,7 +582,7 @@
         </w:p>
         <w:p>
           <w:pPr>
-            <w:pStyle w:val="TOC2"/>
+            <w:pStyle w:val="SADRAJ2"/>
             <w:tabs>
               <w:tab w:val="left" w:pos="880"/>
               <w:tab w:val="right" w:leader="dot" w:pos="9350"/>
@@ -596,7 +596,7 @@
           <w:hyperlink w:anchor="_Toc119764529" w:history="1">
             <w:r>
               <w:rPr>
-                <w:rStyle w:val="Hyperlink"/>
+                <w:rStyle w:val="Hiperveza"/>
                 <w:noProof/>
               </w:rPr>
               <w:t>1.1</w:t>
@@ -611,7 +611,7 @@
             </w:r>
             <w:r>
               <w:rPr>
-                <w:rStyle w:val="Hyperlink"/>
+                <w:rStyle w:val="Hiperveza"/>
                 <w:noProof/>
               </w:rPr>
               <w:t>Uvod</w:t>
@@ -668,7 +668,7 @@
         </w:p>
         <w:p>
           <w:pPr>
-            <w:pStyle w:val="TOC1"/>
+            <w:pStyle w:val="SADRAJ1"/>
             <w:tabs>
               <w:tab w:val="left" w:pos="440"/>
               <w:tab w:val="right" w:leader="dot" w:pos="9350"/>
@@ -682,7 +682,7 @@
           <w:hyperlink w:anchor="_Toc119764530" w:history="1">
             <w:r>
               <w:rPr>
-                <w:rStyle w:val="Hyperlink"/>
+                <w:rStyle w:val="Hiperveza"/>
                 <w:rFonts w:cstheme="majorHAnsi"/>
                 <w:b/>
                 <w:bCs/>
@@ -700,7 +700,7 @@
             </w:r>
             <w:r>
               <w:rPr>
-                <w:rStyle w:val="Hyperlink"/>
+                <w:rStyle w:val="Hiperveza"/>
                 <w:rFonts w:cstheme="majorHAnsi"/>
                 <w:b/>
                 <w:bCs/>
@@ -760,7 +760,7 @@
         </w:p>
         <w:p>
           <w:pPr>
-            <w:pStyle w:val="TOC2"/>
+            <w:pStyle w:val="SADRAJ2"/>
             <w:tabs>
               <w:tab w:val="left" w:pos="880"/>
               <w:tab w:val="right" w:leader="dot" w:pos="9350"/>
@@ -774,7 +774,7 @@
           <w:hyperlink w:anchor="_Toc119764531" w:history="1">
             <w:r>
               <w:rPr>
-                <w:rStyle w:val="Hyperlink"/>
+                <w:rStyle w:val="Hiperveza"/>
                 <w:rFonts w:cstheme="majorHAnsi"/>
                 <w:noProof/>
               </w:rPr>
@@ -790,7 +790,7 @@
             </w:r>
             <w:r>
               <w:rPr>
-                <w:rStyle w:val="Hyperlink"/>
+                <w:rStyle w:val="Hiperveza"/>
                 <w:rFonts w:cstheme="majorHAnsi"/>
                 <w:noProof/>
               </w:rPr>
@@ -848,7 +848,7 @@
         </w:p>
         <w:p>
           <w:pPr>
-            <w:pStyle w:val="TOC2"/>
+            <w:pStyle w:val="SADRAJ2"/>
             <w:tabs>
               <w:tab w:val="left" w:pos="880"/>
               <w:tab w:val="right" w:leader="dot" w:pos="9350"/>
@@ -862,7 +862,7 @@
           <w:hyperlink w:anchor="_Toc119764532" w:history="1">
             <w:r>
               <w:rPr>
-                <w:rStyle w:val="Hyperlink"/>
+                <w:rStyle w:val="Hiperveza"/>
                 <w:rFonts w:cstheme="majorHAnsi"/>
                 <w:noProof/>
               </w:rPr>
@@ -878,7 +878,7 @@
             </w:r>
             <w:r>
               <w:rPr>
-                <w:rStyle w:val="Hyperlink"/>
+                <w:rStyle w:val="Hiperveza"/>
                 <w:rFonts w:cstheme="majorHAnsi"/>
                 <w:noProof/>
               </w:rPr>
@@ -936,7 +936,7 @@
         </w:p>
         <w:p>
           <w:pPr>
-            <w:pStyle w:val="TOC2"/>
+            <w:pStyle w:val="SADRAJ2"/>
             <w:tabs>
               <w:tab w:val="left" w:pos="880"/>
               <w:tab w:val="right" w:leader="dot" w:pos="9350"/>
@@ -950,7 +950,7 @@
           <w:hyperlink w:anchor="_Toc119764533" w:history="1">
             <w:r>
               <w:rPr>
-                <w:rStyle w:val="Hyperlink"/>
+                <w:rStyle w:val="Hiperveza"/>
                 <w:noProof/>
               </w:rPr>
               <w:t>2.3</w:t>
@@ -965,7 +965,7 @@
             </w:r>
             <w:r>
               <w:rPr>
-                <w:rStyle w:val="Hyperlink"/>
+                <w:rStyle w:val="Hiperveza"/>
                 <w:noProof/>
               </w:rPr>
               <w:t>Početna stranica</w:t>
@@ -1022,7 +1022,7 @@
         </w:p>
         <w:p>
           <w:pPr>
-            <w:pStyle w:val="TOC3"/>
+            <w:pStyle w:val="SADRAJ3"/>
             <w:tabs>
               <w:tab w:val="left" w:pos="1320"/>
               <w:tab w:val="right" w:leader="dot" w:pos="9350"/>
@@ -1034,7 +1034,7 @@
           <w:hyperlink w:anchor="_Toc119764534" w:history="1">
             <w:r>
               <w:rPr>
-                <w:rStyle w:val="Hyperlink"/>
+                <w:rStyle w:val="Hiperveza"/>
                 <w:noProof/>
               </w:rPr>
               <w:t>2.3.1</w:t>
@@ -1047,7 +1047,7 @@
             </w:r>
             <w:r>
               <w:rPr>
-                <w:rStyle w:val="Hyperlink"/>
+                <w:rStyle w:val="Hiperveza"/>
                 <w:noProof/>
               </w:rPr>
               <w:t>Filtriranje slika u galeriji:</w:t>
@@ -1104,7 +1104,7 @@
         </w:p>
         <w:p>
           <w:pPr>
-            <w:pStyle w:val="TOC2"/>
+            <w:pStyle w:val="SADRAJ2"/>
             <w:tabs>
               <w:tab w:val="left" w:pos="880"/>
               <w:tab w:val="right" w:leader="dot" w:pos="9350"/>
@@ -1118,7 +1118,7 @@
           <w:hyperlink w:anchor="_Toc119764535" w:history="1">
             <w:r>
               <w:rPr>
-                <w:rStyle w:val="Hyperlink"/>
+                <w:rStyle w:val="Hiperveza"/>
                 <w:noProof/>
               </w:rPr>
               <w:t>2.4</w:t>
@@ -1133,7 +1133,7 @@
             </w:r>
             <w:r>
               <w:rPr>
-                <w:rStyle w:val="Hyperlink"/>
+                <w:rStyle w:val="Hiperveza"/>
                 <w:noProof/>
               </w:rPr>
               <w:t>Stranica Destinacije</w:t>
@@ -1190,7 +1190,7 @@
         </w:p>
         <w:p>
           <w:pPr>
-            <w:pStyle w:val="TOC2"/>
+            <w:pStyle w:val="SADRAJ2"/>
             <w:tabs>
               <w:tab w:val="left" w:pos="880"/>
               <w:tab w:val="right" w:leader="dot" w:pos="9350"/>
@@ -1204,7 +1204,7 @@
           <w:hyperlink w:anchor="_Toc119764536" w:history="1">
             <w:r>
               <w:rPr>
-                <w:rStyle w:val="Hyperlink"/>
+                <w:rStyle w:val="Hiperveza"/>
                 <w:noProof/>
               </w:rPr>
               <w:t>2.5</w:t>
@@ -1219,7 +1219,7 @@
             </w:r>
             <w:r>
               <w:rPr>
-                <w:rStyle w:val="Hyperlink"/>
+                <w:rStyle w:val="Hiperveza"/>
                 <w:noProof/>
               </w:rPr>
               <w:t>Stranica za registraciju:</w:t>
@@ -1310,7 +1310,7 @@
     </w:p>
     <w:p>
       <w:pPr>
-        <w:pStyle w:val="Heading1"/>
+        <w:pStyle w:val="Naslov1"/>
         <w:rPr>
           <w:rFonts w:cstheme="majorHAnsi"/>
           <w:b/>
@@ -1335,7 +1335,7 @@
     </w:p>
     <w:p>
       <w:pPr>
-        <w:pStyle w:val="Heading2"/>
+        <w:pStyle w:val="Naslov2"/>
         <w:jc w:val="center"/>
       </w:pPr>
       <w:bookmarkStart w:id="1" w:name="_Toc119764529"/>
@@ -1377,7 +1377,7 @@
           <w:noProof/>
         </w:rPr>
         <w:drawing>
-          <wp:inline distT="0" distB="0" distL="0" distR="0">
+          <wp:inline distT="0" distB="0" distL="0" distR="0" wp14:anchorId="0904AE70" wp14:editId="13A4B2B1">
             <wp:extent cx="5943600" cy="2870835"/>
             <wp:effectExtent l="0" t="0" r="0" b="5715"/>
             <wp:docPr id="2" name="Picture 2" descr="Graphical user interface, website&#10;&#10;Description automatically generated"/>
@@ -1419,10 +1419,32 @@
           <w:rFonts w:cstheme="majorHAnsi"/>
         </w:rPr>
       </w:pPr>
-    </w:p>
-    <w:p>
-      <w:pPr>
-        <w:pStyle w:val="Heading1"/>
+      <w:r>
+        <w:rPr>
+          <w:rFonts w:cstheme="majorHAnsi"/>
+        </w:rPr>
+        <w:t xml:space="preserve">Link ka projektu: </w:t>
+      </w:r>
+      <w:hyperlink r:id="rId9" w:history="1">
+        <w:r>
+          <w:rPr>
+            <w:rStyle w:val="Hiperveza"/>
+            <w:rFonts w:cstheme="majorHAnsi"/>
+          </w:rPr>
+          <w:t>https://github.com/Suicidal-Cat/Exotaro---osnove-HTML-CSS-JS</w:t>
+        </w:r>
+      </w:hyperlink>
+    </w:p>
+    <w:p>
+      <w:pPr>
+        <w:rPr>
+          <w:rFonts w:cstheme="majorHAnsi"/>
+        </w:rPr>
+      </w:pPr>
+    </w:p>
+    <w:p>
+      <w:pPr>
+        <w:pStyle w:val="Naslov1"/>
         <w:rPr>
           <w:rFonts w:cstheme="majorHAnsi"/>
           <w:b/>
@@ -1453,7 +1475,7 @@
     </w:p>
     <w:p>
       <w:pPr>
-        <w:pStyle w:val="Heading2"/>
+        <w:pStyle w:val="Naslov2"/>
         <w:jc w:val="center"/>
         <w:rPr>
           <w:rFonts w:cstheme="majorHAnsi"/>
@@ -1519,7 +1541,7 @@
         </w:rPr>
         <w:lastRenderedPageBreak/>
         <w:drawing>
-          <wp:anchor distT="0" distB="0" distL="114300" distR="114300" simplePos="0" relativeHeight="251663872" behindDoc="0" locked="0" layoutInCell="1" allowOverlap="1">
+          <wp:anchor distT="0" distB="0" distL="114300" distR="114300" simplePos="0" relativeHeight="251663872" behindDoc="0" locked="0" layoutInCell="1" allowOverlap="1" wp14:anchorId="3067E607" wp14:editId="1CF05716">
             <wp:simplePos x="0" y="0"/>
             <wp:positionH relativeFrom="column">
               <wp:posOffset>2759075</wp:posOffset>
@@ -1542,10 +1564,10 @@
                     <pic:cNvPicPr/>
                   </pic:nvPicPr>
                   <pic:blipFill>
-                    <a:blip r:embed="rId9">
+                    <a:blip r:embed="rId10">
                       <a:extLst>
                         <a:ext uri="{28A0092B-C50C-407E-A947-70E740481C1C}">
-                          <a14:useLocalDpi xmlns:a14="http://schemas.microsoft.com/office/drawing/2010/main" xmlns:wps="http://schemas.microsoft.com/office/word/2010/wordprocessingShape" xmlns:wpi="http://schemas.microsoft.com/office/word/2010/wordprocessingInk" xmlns:wpg="http://schemas.microsoft.com/office/word/2010/wordprocessingGroup" xmlns:w16se="http://schemas.microsoft.com/office/word/2015/wordml/symex" xmlns:w16sdtdh="http://schemas.microsoft.com/office/word/2020/wordml/sdtdatahash" xmlns:w16="http://schemas.microsoft.com/office/word/2018/wordml" xmlns:w16cid="http://schemas.microsoft.com/office/word/2016/wordml/cid" xmlns:w16cex="http://schemas.microsoft.com/office/word/2018/wordml/cex" xmlns:w15="http://schemas.microsoft.com/office/word/2012/wordml" xmlns:w14="http://schemas.microsoft.com/office/word/2010/wordml" xmlns:w="http://schemas.openxmlformats.org/wordprocessingml/2006/main" xmlns:w10="urn:schemas-microsoft-com:office:word" xmlns:wp14="http://schemas.microsoft.com/office/word/2010/wordprocessingDrawing" xmlns:v="urn:schemas-microsoft-com:vml" xmlns:oel="http://schemas.microsoft.com/office/2019/extlst" xmlns:o="urn:schemas-microsoft-com:office:office" xmlns:am3d="http://schemas.microsoft.com/office/drawing/2017/model3d" xmlns:aink="http://schemas.microsoft.com/office/drawing/2016/ink" xmlns:mc="http://schemas.openxmlformats.org/markup-compatibility/2006" xmlns:cx8="http://schemas.microsoft.com/office/drawing/2016/5/14/chartex" xmlns:cx7="http://schemas.microsoft.com/office/drawing/2016/5/13/chartex" xmlns:cx6="http://schemas.microsoft.com/office/drawing/2016/5/12/chartex" xmlns:cx5="http://schemas.microsoft.com/office/drawing/2016/5/11/chartex" xmlns:cx4="http://schemas.microsoft.com/office/drawing/2016/5/10/chartex" xmlns:cx3="http://schemas.microsoft.com/office/drawing/2016/5/9/chartex" xmlns:cx2="http://schemas.microsoft.com/office/drawing/2015/10/21/chartex" xmlns:cx1="http://schemas.microsoft.com/office/drawing/2015/9/8/chartex" xmlns:cx="http://schemas.microsoft.com/office/drawing/2014/chartex" xmlns:wpc="http://schemas.microsoft.com/office/word/2010/wordprocessingCanvas" xmlns="" val="0"/>
+                          <a14:useLocalDpi xmlns:a14="http://schemas.microsoft.com/office/drawing/2010/main" val="0"/>
                         </a:ext>
                       </a:extLst>
                     </a:blip>
@@ -1575,7 +1597,7 @@
           <w:szCs w:val="26"/>
         </w:rPr>
         <w:drawing>
-          <wp:anchor distT="0" distB="0" distL="114300" distR="114300" simplePos="0" relativeHeight="251658752" behindDoc="0" locked="0" layoutInCell="1" allowOverlap="1">
+          <wp:anchor distT="0" distB="0" distL="114300" distR="114300" simplePos="0" relativeHeight="251658752" behindDoc="0" locked="0" layoutInCell="1" allowOverlap="1" wp14:anchorId="4B49B7D7" wp14:editId="661E8C91">
             <wp:simplePos x="914400" y="3228722"/>
             <wp:positionH relativeFrom="column">
               <wp:align>left</wp:align>
@@ -1598,10 +1620,10 @@
                     <pic:cNvPicPr/>
                   </pic:nvPicPr>
                   <pic:blipFill>
-                    <a:blip r:embed="rId10">
+                    <a:blip r:embed="rId11">
                       <a:extLst>
                         <a:ext uri="{28A0092B-C50C-407E-A947-70E740481C1C}">
-                          <a14:useLocalDpi xmlns:a14="http://schemas.microsoft.com/office/drawing/2010/main" xmlns:wps="http://schemas.microsoft.com/office/word/2010/wordprocessingShape" xmlns:wpi="http://schemas.microsoft.com/office/word/2010/wordprocessingInk" xmlns:wpg="http://schemas.microsoft.com/office/word/2010/wordprocessingGroup" xmlns:w16se="http://schemas.microsoft.com/office/word/2015/wordml/symex" xmlns:w16sdtdh="http://schemas.microsoft.com/office/word/2020/wordml/sdtdatahash" xmlns:w16="http://schemas.microsoft.com/office/word/2018/wordml" xmlns:w16cid="http://schemas.microsoft.com/office/word/2016/wordml/cid" xmlns:w16cex="http://schemas.microsoft.com/office/word/2018/wordml/cex" xmlns:w15="http://schemas.microsoft.com/office/word/2012/wordml" xmlns:w14="http://schemas.microsoft.com/office/word/2010/wordml" xmlns:w="http://schemas.openxmlformats.org/wordprocessingml/2006/main" xmlns:w10="urn:schemas-microsoft-com:office:word" xmlns:wp14="http://schemas.microsoft.com/office/word/2010/wordprocessingDrawing" xmlns:v="urn:schemas-microsoft-com:vml" xmlns:oel="http://schemas.microsoft.com/office/2019/extlst" xmlns:o="urn:schemas-microsoft-com:office:office" xmlns:am3d="http://schemas.microsoft.com/office/drawing/2017/model3d" xmlns:aink="http://schemas.microsoft.com/office/drawing/2016/ink" xmlns:mc="http://schemas.openxmlformats.org/markup-compatibility/2006" xmlns:cx8="http://schemas.microsoft.com/office/drawing/2016/5/14/chartex" xmlns:cx7="http://schemas.microsoft.com/office/drawing/2016/5/13/chartex" xmlns:cx6="http://schemas.microsoft.com/office/drawing/2016/5/12/chartex" xmlns:cx5="http://schemas.microsoft.com/office/drawing/2016/5/11/chartex" xmlns:cx4="http://schemas.microsoft.com/office/drawing/2016/5/10/chartex" xmlns:cx3="http://schemas.microsoft.com/office/drawing/2016/5/9/chartex" xmlns:cx2="http://schemas.microsoft.com/office/drawing/2015/10/21/chartex" xmlns:cx1="http://schemas.microsoft.com/office/drawing/2015/9/8/chartex" xmlns:cx="http://schemas.microsoft.com/office/drawing/2014/chartex" xmlns:wpc="http://schemas.microsoft.com/office/word/2010/wordprocessingCanvas" xmlns="" val="0"/>
+                          <a14:useLocalDpi xmlns:a14="http://schemas.microsoft.com/office/drawing/2010/main" val="0"/>
                         </a:ext>
                       </a:extLst>
                     </a:blip>
@@ -1648,7 +1670,7 @@
     </w:p>
     <w:p>
       <w:pPr>
-        <w:pStyle w:val="Heading2"/>
+        <w:pStyle w:val="Naslov2"/>
         <w:jc w:val="center"/>
         <w:rPr>
           <w:rFonts w:cstheme="majorHAnsi"/>
@@ -1699,7 +1721,7 @@
           <w:noProof/>
         </w:rPr>
         <w:drawing>
-          <wp:inline distT="0" distB="0" distL="0" distR="0">
+          <wp:inline distT="0" distB="0" distL="0" distR="0" wp14:anchorId="3D03923C" wp14:editId="4D0DCF6E">
             <wp:extent cx="4459110" cy="1422400"/>
             <wp:effectExtent l="19050" t="0" r="0" b="0"/>
             <wp:docPr id="5" name="Picture 5" descr="Text&#10;&#10;Description automatically generated"/>
@@ -1714,7 +1736,7 @@
                     <pic:cNvPicPr/>
                   </pic:nvPicPr>
                   <pic:blipFill>
-                    <a:blip r:embed="rId11"/>
+                    <a:blip r:embed="rId12"/>
                     <a:stretch>
                       <a:fillRect/>
                     </a:stretch>
@@ -1737,7 +1759,7 @@
     </w:p>
     <w:p>
       <w:pPr>
-        <w:pStyle w:val="Heading2"/>
+        <w:pStyle w:val="Naslov2"/>
         <w:jc w:val="center"/>
       </w:pPr>
       <w:bookmarkStart w:id="6" w:name="_Toc119764533"/>
@@ -1757,7 +1779,7 @@
           <w:noProof/>
         </w:rPr>
         <w:drawing>
-          <wp:inline distT="0" distB="0" distL="0" distR="0">
+          <wp:inline distT="0" distB="0" distL="0" distR="0" wp14:anchorId="25DB7B51" wp14:editId="7016896C">
             <wp:extent cx="5853571" cy="3657600"/>
             <wp:effectExtent l="19050" t="0" r="0" b="0"/>
             <wp:docPr id="8" name="Picture 7" descr="pocetna.png"/>
@@ -1772,7 +1794,7 @@
                     <pic:cNvPicPr/>
                   </pic:nvPicPr>
                   <pic:blipFill>
-                    <a:blip r:embed="rId12"/>
+                    <a:blip r:embed="rId13"/>
                     <a:stretch>
                       <a:fillRect/>
                     </a:stretch>
@@ -1808,7 +1830,7 @@
     </w:p>
     <w:p>
       <w:pPr>
-        <w:pStyle w:val="Heading3"/>
+        <w:pStyle w:val="Naslov3"/>
         <w:rPr>
           <w:sz w:val="36"/>
         </w:rPr>
@@ -1840,7 +1862,7 @@
           <w:noProof/>
         </w:rPr>
         <w:drawing>
-          <wp:inline distT="0" distB="0" distL="0" distR="0">
+          <wp:inline distT="0" distB="0" distL="0" distR="0" wp14:anchorId="2BA2DA83" wp14:editId="21A5AB2F">
             <wp:extent cx="5027083" cy="3611873"/>
             <wp:effectExtent l="19050" t="0" r="2117" b="0"/>
             <wp:docPr id="10" name="Picture 9" descr="filter.png"/>
@@ -1855,7 +1877,7 @@
                     <pic:cNvPicPr/>
                   </pic:nvPicPr>
                   <pic:blipFill>
-                    <a:blip r:embed="rId13"/>
+                    <a:blip r:embed="rId14"/>
                     <a:stretch>
                       <a:fillRect/>
                     </a:stretch>
@@ -1884,7 +1906,7 @@
     <w:p/>
     <w:p>
       <w:pPr>
-        <w:pStyle w:val="Heading2"/>
+        <w:pStyle w:val="Naslov2"/>
         <w:jc w:val="center"/>
       </w:pPr>
       <w:bookmarkStart w:id="8" w:name="_Toc119764535"/>
@@ -1900,7 +1922,7 @@
           <w:noProof/>
         </w:rPr>
         <w:drawing>
-          <wp:inline distT="0" distB="0" distL="0" distR="0">
+          <wp:inline distT="0" distB="0" distL="0" distR="0" wp14:anchorId="6BA4EA83" wp14:editId="30C58586">
             <wp:extent cx="5943600" cy="1604010"/>
             <wp:effectExtent l="0" t="0" r="0" b="0"/>
             <wp:docPr id="6" name="Picture 6" descr="Text&#10;&#10;Description automatically generated"/>
@@ -1915,7 +1937,7 @@
                     <pic:cNvPicPr/>
                   </pic:nvPicPr>
                   <pic:blipFill>
-                    <a:blip r:embed="rId14"/>
+                    <a:blip r:embed="rId15"/>
                     <a:stretch>
                       <a:fillRect/>
                     </a:stretch>
@@ -1947,7 +1969,7 @@
           <w:noProof/>
         </w:rPr>
         <w:drawing>
-          <wp:inline distT="0" distB="0" distL="0" distR="0">
+          <wp:inline distT="0" distB="0" distL="0" distR="0" wp14:anchorId="24A028BE" wp14:editId="2F47CA4E">
             <wp:extent cx="5943600" cy="3351530"/>
             <wp:effectExtent l="0" t="0" r="0" b="1270"/>
             <wp:docPr id="7" name="Picture 7"/>
@@ -1962,7 +1984,7 @@
                     <pic:cNvPicPr/>
                   </pic:nvPicPr>
                   <pic:blipFill>
-                    <a:blip r:embed="rId15"/>
+                    <a:blip r:embed="rId16"/>
                     <a:stretch>
                       <a:fillRect/>
                     </a:stretch>
@@ -2023,7 +2045,7 @@
           <w:noProof/>
         </w:rPr>
         <w:drawing>
-          <wp:inline distT="0" distB="0" distL="0" distR="0">
+          <wp:inline distT="0" distB="0" distL="0" distR="0" wp14:anchorId="7028DE89" wp14:editId="6AEE238E">
             <wp:extent cx="5753100" cy="5676900"/>
             <wp:effectExtent l="0" t="0" r="0" b="0"/>
             <wp:docPr id="3" name="Picture 3" descr="A screenshot of a computer&#10;&#10;Description automatically generated with medium confidence"/>
@@ -2038,7 +2060,7 @@
                     <pic:cNvPicPr/>
                   </pic:nvPicPr>
                   <pic:blipFill>
-                    <a:blip r:embed="rId16"/>
+                    <a:blip r:embed="rId17"/>
                     <a:stretch>
                       <a:fillRect/>
                     </a:stretch>
@@ -2095,7 +2117,7 @@
     </w:p>
     <w:p>
       <w:pPr>
-        <w:pStyle w:val="Heading2"/>
+        <w:pStyle w:val="Naslov2"/>
         <w:jc w:val="center"/>
       </w:pPr>
       <w:r>
@@ -2133,7 +2155,7 @@
           <w:noProof/>
         </w:rPr>
         <w:drawing>
-          <wp:inline distT="0" distB="0" distL="0" distR="0">
+          <wp:inline distT="0" distB="0" distL="0" distR="0" wp14:anchorId="4CD6ED1B" wp14:editId="6C52FBA6">
             <wp:extent cx="5943600" cy="2804160"/>
             <wp:effectExtent l="19050" t="0" r="0" b="0"/>
             <wp:docPr id="11" name="Picture 10" descr="forma.png"/>
@@ -2148,7 +2170,7 @@
                     <pic:cNvPicPr/>
                   </pic:nvPicPr>
                   <pic:blipFill>
-                    <a:blip r:embed="rId17"/>
+                    <a:blip r:embed="rId18"/>
                     <a:stretch>
                       <a:fillRect/>
                     </a:stretch>
@@ -2199,7 +2221,7 @@
           <w:noProof/>
         </w:rPr>
         <w:drawing>
-          <wp:anchor distT="0" distB="0" distL="114300" distR="114300" simplePos="0" relativeHeight="251664896" behindDoc="0" locked="0" layoutInCell="1" allowOverlap="1">
+          <wp:anchor distT="0" distB="0" distL="114300" distR="114300" simplePos="0" relativeHeight="251664896" behindDoc="0" locked="0" layoutInCell="1" allowOverlap="1" wp14:anchorId="468CFD26" wp14:editId="29D87FBC">
             <wp:simplePos x="1328561" y="914400"/>
             <wp:positionH relativeFrom="margin">
               <wp:align>center</wp:align>
@@ -2222,7 +2244,7 @@
                     <pic:cNvPicPr/>
                   </pic:nvPicPr>
                   <pic:blipFill>
-                    <a:blip r:embed="rId18"/>
+                    <a:blip r:embed="rId19"/>
                     <a:stretch>
                       <a:fillRect/>
                     </a:stretch>
@@ -2244,8 +2266,8 @@
       </w:r>
     </w:p>
     <w:sectPr>
-      <w:footerReference w:type="default" r:id="rId19"/>
-      <w:footerReference w:type="first" r:id="rId20"/>
+      <w:footerReference w:type="default" r:id="rId20"/>
+      <w:footerReference w:type="first" r:id="rId21"/>
       <w:pgSz w:w="12240" w:h="15840"/>
       <w:pgMar w:top="1440" w:right="1440" w:bottom="1440" w:left="1440" w:header="720" w:footer="720" w:gutter="0"/>
       <w:cols w:space="720"/>
@@ -2257,8 +2279,8 @@
 </file>
 
 <file path=word/endnotes.xml><?xml version="1.0" encoding="utf-8"?>
-<w:endnotes xmlns:ve="http://schemas.openxmlformats.org/markup-compatibility/2006" xmlns:o="urn:schemas-microsoft-com:office:office" xmlns:r="http://schemas.openxmlformats.org/officeDocument/2006/relationships" xmlns:m="http://schemas.openxmlformats.org/officeDocument/2006/math" xmlns:v="urn:schemas-microsoft-com:vml" xmlns:wp="http://schemas.openxmlformats.org/drawingml/2006/wordprocessingDrawing" xmlns:w10="urn:schemas-microsoft-com:office:word" xmlns:w="http://schemas.openxmlformats.org/wordprocessingml/2006/main" xmlns:wne="http://schemas.microsoft.com/office/word/2006/wordml">
-  <w:endnote w:type="separator" w:id="0">
+<w:endnotes xmlns:wpc="http://schemas.microsoft.com/office/word/2010/wordprocessingCanvas" xmlns:cx="http://schemas.microsoft.com/office/drawing/2014/chartex" xmlns:cx1="http://schemas.microsoft.com/office/drawing/2015/9/8/chartex" xmlns:cx2="http://schemas.microsoft.com/office/drawing/2015/10/21/chartex" xmlns:cx3="http://schemas.microsoft.com/office/drawing/2016/5/9/chartex" xmlns:cx4="http://schemas.microsoft.com/office/drawing/2016/5/10/chartex" xmlns:cx5="http://schemas.microsoft.com/office/drawing/2016/5/11/chartex" xmlns:cx6="http://schemas.microsoft.com/office/drawing/2016/5/12/chartex" xmlns:cx7="http://schemas.microsoft.com/office/drawing/2016/5/13/chartex" xmlns:cx8="http://schemas.microsoft.com/office/drawing/2016/5/14/chartex" xmlns:mc="http://schemas.openxmlformats.org/markup-compatibility/2006" xmlns:aink="http://schemas.microsoft.com/office/drawing/2016/ink" xmlns:am3d="http://schemas.microsoft.com/office/drawing/2017/model3d" xmlns:o="urn:schemas-microsoft-com:office:office" xmlns:oel="http://schemas.microsoft.com/office/2019/extlst" xmlns:r="http://schemas.openxmlformats.org/officeDocument/2006/relationships" xmlns:m="http://schemas.openxmlformats.org/officeDocument/2006/math" xmlns:v="urn:schemas-microsoft-com:vml" xmlns:wp14="http://schemas.microsoft.com/office/word/2010/wordprocessingDrawing" xmlns:wp="http://schemas.openxmlformats.org/drawingml/2006/wordprocessingDrawing" xmlns:w10="urn:schemas-microsoft-com:office:word" xmlns:w="http://schemas.openxmlformats.org/wordprocessingml/2006/main" xmlns:w14="http://schemas.microsoft.com/office/word/2010/wordml" xmlns:w15="http://schemas.microsoft.com/office/word/2012/wordml" xmlns:w16cex="http://schemas.microsoft.com/office/word/2018/wordml/cex" xmlns:w16cid="http://schemas.microsoft.com/office/word/2016/wordml/cid" xmlns:w16="http://schemas.microsoft.com/office/word/2018/wordml" xmlns:w16sdtdh="http://schemas.microsoft.com/office/word/2020/wordml/sdtdatahash" xmlns:w16se="http://schemas.microsoft.com/office/word/2015/wordml/symex" xmlns:wpg="http://schemas.microsoft.com/office/word/2010/wordprocessingGroup" xmlns:wpi="http://schemas.microsoft.com/office/word/2010/wordprocessingInk" xmlns:wne="http://schemas.microsoft.com/office/word/2006/wordml" xmlns:wps="http://schemas.microsoft.com/office/word/2010/wordprocessingShape" mc:Ignorable="w14 w15 w16se w16cid w16 w16cex w16sdtdh wp14">
+  <w:endnote w:type="separator" w:id="-1">
     <w:p>
       <w:pPr>
         <w:spacing w:after="0" w:line="240" w:lineRule="auto"/>
@@ -2268,7 +2290,7 @@
       </w:r>
     </w:p>
   </w:endnote>
-  <w:endnote w:type="continuationSeparator" w:id="1">
+  <w:endnote w:type="continuationSeparator" w:id="0">
     <w:p>
       <w:pPr>
         <w:spacing w:after="0" w:line="240" w:lineRule="auto"/>
@@ -2282,7 +2304,7 @@
 </file>
 
 <file path=word/footer1.xml><?xml version="1.0" encoding="utf-8"?>
-<w:ftr xmlns:ve="http://schemas.openxmlformats.org/markup-compatibility/2006" xmlns:o="urn:schemas-microsoft-com:office:office" xmlns:r="http://schemas.openxmlformats.org/officeDocument/2006/relationships" xmlns:m="http://schemas.openxmlformats.org/officeDocument/2006/math" xmlns:v="urn:schemas-microsoft-com:vml" xmlns:wp="http://schemas.openxmlformats.org/drawingml/2006/wordprocessingDrawing" xmlns:w10="urn:schemas-microsoft-com:office:word" xmlns:w="http://schemas.openxmlformats.org/wordprocessingml/2006/main" xmlns:wne="http://schemas.microsoft.com/office/word/2006/wordml">
+<w:ftr xmlns:wpc="http://schemas.microsoft.com/office/word/2010/wordprocessingCanvas" xmlns:cx="http://schemas.microsoft.com/office/drawing/2014/chartex" xmlns:cx1="http://schemas.microsoft.com/office/drawing/2015/9/8/chartex" xmlns:cx2="http://schemas.microsoft.com/office/drawing/2015/10/21/chartex" xmlns:cx3="http://schemas.microsoft.com/office/drawing/2016/5/9/chartex" xmlns:cx4="http://schemas.microsoft.com/office/drawing/2016/5/10/chartex" xmlns:cx5="http://schemas.microsoft.com/office/drawing/2016/5/11/chartex" xmlns:cx6="http://schemas.microsoft.com/office/drawing/2016/5/12/chartex" xmlns:cx7="http://schemas.microsoft.com/office/drawing/2016/5/13/chartex" xmlns:cx8="http://schemas.microsoft.com/office/drawing/2016/5/14/chartex" xmlns:mc="http://schemas.openxmlformats.org/markup-compatibility/2006" xmlns:aink="http://schemas.microsoft.com/office/drawing/2016/ink" xmlns:am3d="http://schemas.microsoft.com/office/drawing/2017/model3d" xmlns:o="urn:schemas-microsoft-com:office:office" xmlns:oel="http://schemas.microsoft.com/office/2019/extlst" xmlns:r="http://schemas.openxmlformats.org/officeDocument/2006/relationships" xmlns:m="http://schemas.openxmlformats.org/officeDocument/2006/math" xmlns:v="urn:schemas-microsoft-com:vml" xmlns:wp14="http://schemas.microsoft.com/office/word/2010/wordprocessingDrawing" xmlns:wp="http://schemas.openxmlformats.org/drawingml/2006/wordprocessingDrawing" xmlns:w10="urn:schemas-microsoft-com:office:word" xmlns:w="http://schemas.openxmlformats.org/wordprocessingml/2006/main" xmlns:w14="http://schemas.microsoft.com/office/word/2010/wordml" xmlns:w15="http://schemas.microsoft.com/office/word/2012/wordml" xmlns:w16cex="http://schemas.microsoft.com/office/word/2018/wordml/cex" xmlns:w16cid="http://schemas.microsoft.com/office/word/2016/wordml/cid" xmlns:w16="http://schemas.microsoft.com/office/word/2018/wordml" xmlns:w16sdtdh="http://schemas.microsoft.com/office/word/2020/wordml/sdtdatahash" xmlns:w16se="http://schemas.microsoft.com/office/word/2015/wordml/symex" xmlns:wpg="http://schemas.microsoft.com/office/word/2010/wordprocessingGroup" xmlns:wpi="http://schemas.microsoft.com/office/word/2010/wordprocessingInk" xmlns:wne="http://schemas.microsoft.com/office/word/2006/wordml" xmlns:wps="http://schemas.microsoft.com/office/word/2010/wordprocessingShape" mc:Ignorable="w14 w15 w16se w16cid w16 w16cex w16sdtdh wp14">
   <w:p>
     <w:pPr>
       <w:spacing w:after="100" w:afterAutospacing="1"/>
@@ -2291,14 +2313,14 @@
   </w:p>
   <w:p>
     <w:pPr>
-      <w:pStyle w:val="Footer"/>
+      <w:pStyle w:val="Podnojestranice"/>
     </w:pPr>
   </w:p>
 </w:ftr>
 </file>
 
 <file path=word/footer2.xml><?xml version="1.0" encoding="utf-8"?>
-<w:ftr xmlns:ve="http://schemas.openxmlformats.org/markup-compatibility/2006" xmlns:o="urn:schemas-microsoft-com:office:office" xmlns:r="http://schemas.openxmlformats.org/officeDocument/2006/relationships" xmlns:m="http://schemas.openxmlformats.org/officeDocument/2006/math" xmlns:v="urn:schemas-microsoft-com:vml" xmlns:wp="http://schemas.openxmlformats.org/drawingml/2006/wordprocessingDrawing" xmlns:w10="urn:schemas-microsoft-com:office:word" xmlns:w="http://schemas.openxmlformats.org/wordprocessingml/2006/main" xmlns:wne="http://schemas.microsoft.com/office/word/2006/wordml">
+<w:ftr xmlns:wpc="http://schemas.microsoft.com/office/word/2010/wordprocessingCanvas" xmlns:cx="http://schemas.microsoft.com/office/drawing/2014/chartex" xmlns:cx1="http://schemas.microsoft.com/office/drawing/2015/9/8/chartex" xmlns:cx2="http://schemas.microsoft.com/office/drawing/2015/10/21/chartex" xmlns:cx3="http://schemas.microsoft.com/office/drawing/2016/5/9/chartex" xmlns:cx4="http://schemas.microsoft.com/office/drawing/2016/5/10/chartex" xmlns:cx5="http://schemas.microsoft.com/office/drawing/2016/5/11/chartex" xmlns:cx6="http://schemas.microsoft.com/office/drawing/2016/5/12/chartex" xmlns:cx7="http://schemas.microsoft.com/office/drawing/2016/5/13/chartex" xmlns:cx8="http://schemas.microsoft.com/office/drawing/2016/5/14/chartex" xmlns:mc="http://schemas.openxmlformats.org/markup-compatibility/2006" xmlns:aink="http://schemas.microsoft.com/office/drawing/2016/ink" xmlns:am3d="http://schemas.microsoft.com/office/drawing/2017/model3d" xmlns:o="urn:schemas-microsoft-com:office:office" xmlns:oel="http://schemas.microsoft.com/office/2019/extlst" xmlns:r="http://schemas.openxmlformats.org/officeDocument/2006/relationships" xmlns:m="http://schemas.openxmlformats.org/officeDocument/2006/math" xmlns:v="urn:schemas-microsoft-com:vml" xmlns:wp14="http://schemas.microsoft.com/office/word/2010/wordprocessingDrawing" xmlns:wp="http://schemas.openxmlformats.org/drawingml/2006/wordprocessingDrawing" xmlns:w10="urn:schemas-microsoft-com:office:word" xmlns:w="http://schemas.openxmlformats.org/wordprocessingml/2006/main" xmlns:w14="http://schemas.microsoft.com/office/word/2010/wordml" xmlns:w15="http://schemas.microsoft.com/office/word/2012/wordml" xmlns:w16cex="http://schemas.microsoft.com/office/word/2018/wordml/cex" xmlns:w16cid="http://schemas.microsoft.com/office/word/2016/wordml/cid" xmlns:w16="http://schemas.microsoft.com/office/word/2018/wordml" xmlns:w16sdtdh="http://schemas.microsoft.com/office/word/2020/wordml/sdtdatahash" xmlns:w16se="http://schemas.microsoft.com/office/word/2015/wordml/symex" xmlns:wpg="http://schemas.microsoft.com/office/word/2010/wordprocessingGroup" xmlns:wpi="http://schemas.microsoft.com/office/word/2010/wordprocessingInk" xmlns:wne="http://schemas.microsoft.com/office/word/2006/wordml" xmlns:wps="http://schemas.microsoft.com/office/word/2010/wordprocessingShape" mc:Ignorable="w14 w15 w16se w16cid w16 w16cex w16sdtdh wp14">
   <w:p>
     <w:pPr>
       <w:spacing w:after="100" w:afterAutospacing="1"/>
@@ -2313,15 +2335,15 @@
   </w:p>
   <w:p>
     <w:pPr>
-      <w:pStyle w:val="Footer"/>
+      <w:pStyle w:val="Podnojestranice"/>
     </w:pPr>
   </w:p>
 </w:ftr>
 </file>
 
 <file path=word/footnotes.xml><?xml version="1.0" encoding="utf-8"?>
-<w:footnotes xmlns:ve="http://schemas.openxmlformats.org/markup-compatibility/2006" xmlns:o="urn:schemas-microsoft-com:office:office" xmlns:r="http://schemas.openxmlformats.org/officeDocument/2006/relationships" xmlns:m="http://schemas.openxmlformats.org/officeDocument/2006/math" xmlns:v="urn:schemas-microsoft-com:vml" xmlns:wp="http://schemas.openxmlformats.org/drawingml/2006/wordprocessingDrawing" xmlns:w10="urn:schemas-microsoft-com:office:word" xmlns:w="http://schemas.openxmlformats.org/wordprocessingml/2006/main" xmlns:wne="http://schemas.microsoft.com/office/word/2006/wordml">
-  <w:footnote w:type="separator" w:id="0">
+<w:footnotes xmlns:wpc="http://schemas.microsoft.com/office/word/2010/wordprocessingCanvas" xmlns:cx="http://schemas.microsoft.com/office/drawing/2014/chartex" xmlns:cx1="http://schemas.microsoft.com/office/drawing/2015/9/8/chartex" xmlns:cx2="http://schemas.microsoft.com/office/drawing/2015/10/21/chartex" xmlns:cx3="http://schemas.microsoft.com/office/drawing/2016/5/9/chartex" xmlns:cx4="http://schemas.microsoft.com/office/drawing/2016/5/10/chartex" xmlns:cx5="http://schemas.microsoft.com/office/drawing/2016/5/11/chartex" xmlns:cx6="http://schemas.microsoft.com/office/drawing/2016/5/12/chartex" xmlns:cx7="http://schemas.microsoft.com/office/drawing/2016/5/13/chartex" xmlns:cx8="http://schemas.microsoft.com/office/drawing/2016/5/14/chartex" xmlns:mc="http://schemas.openxmlformats.org/markup-compatibility/2006" xmlns:aink="http://schemas.microsoft.com/office/drawing/2016/ink" xmlns:am3d="http://schemas.microsoft.com/office/drawing/2017/model3d" xmlns:o="urn:schemas-microsoft-com:office:office" xmlns:oel="http://schemas.microsoft.com/office/2019/extlst" xmlns:r="http://schemas.openxmlformats.org/officeDocument/2006/relationships" xmlns:m="http://schemas.openxmlformats.org/officeDocument/2006/math" xmlns:v="urn:schemas-microsoft-com:vml" xmlns:wp14="http://schemas.microsoft.com/office/word/2010/wordprocessingDrawing" xmlns:wp="http://schemas.openxmlformats.org/drawingml/2006/wordprocessingDrawing" xmlns:w10="urn:schemas-microsoft-com:office:word" xmlns:w="http://schemas.openxmlformats.org/wordprocessingml/2006/main" xmlns:w14="http://schemas.microsoft.com/office/word/2010/wordml" xmlns:w15="http://schemas.microsoft.com/office/word/2012/wordml" xmlns:w16cex="http://schemas.microsoft.com/office/word/2018/wordml/cex" xmlns:w16cid="http://schemas.microsoft.com/office/word/2016/wordml/cid" xmlns:w16="http://schemas.microsoft.com/office/word/2018/wordml" xmlns:w16sdtdh="http://schemas.microsoft.com/office/word/2020/wordml/sdtdatahash" xmlns:w16se="http://schemas.microsoft.com/office/word/2015/wordml/symex" xmlns:wpg="http://schemas.microsoft.com/office/word/2010/wordprocessingGroup" xmlns:wpi="http://schemas.microsoft.com/office/word/2010/wordprocessingInk" xmlns:wne="http://schemas.microsoft.com/office/word/2006/wordml" xmlns:wps="http://schemas.microsoft.com/office/word/2010/wordprocessingShape" mc:Ignorable="w14 w15 w16se w16cid w16 w16cex w16sdtdh wp14">
+  <w:footnote w:type="separator" w:id="-1">
     <w:p>
       <w:pPr>
         <w:spacing w:after="0" w:line="240" w:lineRule="auto"/>
@@ -2331,7 +2353,7 @@
       </w:r>
     </w:p>
   </w:footnote>
-  <w:footnote w:type="continuationSeparator" w:id="1">
+  <w:footnote w:type="continuationSeparator" w:id="0">
     <w:p>
       <w:pPr>
         <w:spacing w:after="0" w:line="240" w:lineRule="auto"/>
@@ -2345,15 +2367,15 @@
 </file>
 
 <file path=word/numbering.xml><?xml version="1.0" encoding="utf-8"?>
-<w:numbering xmlns:ve="http://schemas.openxmlformats.org/markup-compatibility/2006" xmlns:o="urn:schemas-microsoft-com:office:office" xmlns:r="http://schemas.openxmlformats.org/officeDocument/2006/relationships" xmlns:m="http://schemas.openxmlformats.org/officeDocument/2006/math" xmlns:v="urn:schemas-microsoft-com:vml" xmlns:wp="http://schemas.openxmlformats.org/drawingml/2006/wordprocessingDrawing" xmlns:w10="urn:schemas-microsoft-com:office:word" xmlns:w="http://schemas.openxmlformats.org/wordprocessingml/2006/main" xmlns:wne="http://schemas.microsoft.com/office/word/2006/wordml">
-  <w:abstractNum w:abstractNumId="0">
+<w:numbering xmlns:wpc="http://schemas.microsoft.com/office/word/2010/wordprocessingCanvas" xmlns:cx="http://schemas.microsoft.com/office/drawing/2014/chartex" xmlns:cx1="http://schemas.microsoft.com/office/drawing/2015/9/8/chartex" xmlns:cx2="http://schemas.microsoft.com/office/drawing/2015/10/21/chartex" xmlns:cx3="http://schemas.microsoft.com/office/drawing/2016/5/9/chartex" xmlns:cx4="http://schemas.microsoft.com/office/drawing/2016/5/10/chartex" xmlns:cx5="http://schemas.microsoft.com/office/drawing/2016/5/11/chartex" xmlns:cx6="http://schemas.microsoft.com/office/drawing/2016/5/12/chartex" xmlns:cx7="http://schemas.microsoft.com/office/drawing/2016/5/13/chartex" xmlns:cx8="http://schemas.microsoft.com/office/drawing/2016/5/14/chartex" xmlns:mc="http://schemas.openxmlformats.org/markup-compatibility/2006" xmlns:aink="http://schemas.microsoft.com/office/drawing/2016/ink" xmlns:am3d="http://schemas.microsoft.com/office/drawing/2017/model3d" xmlns:o="urn:schemas-microsoft-com:office:office" xmlns:oel="http://schemas.microsoft.com/office/2019/extlst" xmlns:r="http://schemas.openxmlformats.org/officeDocument/2006/relationships" xmlns:m="http://schemas.openxmlformats.org/officeDocument/2006/math" xmlns:v="urn:schemas-microsoft-com:vml" xmlns:wp14="http://schemas.microsoft.com/office/word/2010/wordprocessingDrawing" xmlns:wp="http://schemas.openxmlformats.org/drawingml/2006/wordprocessingDrawing" xmlns:w10="urn:schemas-microsoft-com:office:word" xmlns:w="http://schemas.openxmlformats.org/wordprocessingml/2006/main" xmlns:w14="http://schemas.microsoft.com/office/word/2010/wordml" xmlns:w15="http://schemas.microsoft.com/office/word/2012/wordml" xmlns:w16cex="http://schemas.microsoft.com/office/word/2018/wordml/cex" xmlns:w16cid="http://schemas.microsoft.com/office/word/2016/wordml/cid" xmlns:w16="http://schemas.microsoft.com/office/word/2018/wordml" xmlns:w16sdtdh="http://schemas.microsoft.com/office/word/2020/wordml/sdtdatahash" xmlns:w16se="http://schemas.microsoft.com/office/word/2015/wordml/symex" xmlns:wpg="http://schemas.microsoft.com/office/word/2010/wordprocessingGroup" xmlns:wpi="http://schemas.microsoft.com/office/word/2010/wordprocessingInk" xmlns:wne="http://schemas.microsoft.com/office/word/2006/wordml" xmlns:wps="http://schemas.microsoft.com/office/word/2010/wordprocessingShape" mc:Ignorable="w14 w15 w16se w16cid w16 w16cex w16sdtdh wp14">
+  <w:abstractNum w:abstractNumId="0" w15:restartNumberingAfterBreak="0">
     <w:nsid w:val="398976E7"/>
     <w:multiLevelType w:val="multilevel"/>
     <w:tmpl w:val="E4DAFA50"/>
     <w:lvl w:ilvl="0">
       <w:start w:val="1"/>
       <w:numFmt w:val="decimal"/>
-      <w:pStyle w:val="Heading1"/>
+      <w:pStyle w:val="Naslov1"/>
       <w:lvlText w:val="%1"/>
       <w:lvlJc w:val="left"/>
       <w:pPr>
@@ -2363,7 +2385,7 @@
     <w:lvl w:ilvl="1">
       <w:start w:val="1"/>
       <w:numFmt w:val="decimal"/>
-      <w:pStyle w:val="Heading2"/>
+      <w:pStyle w:val="Naslov2"/>
       <w:lvlText w:val="%1.%2"/>
       <w:lvlJc w:val="left"/>
       <w:pPr>
@@ -2373,7 +2395,7 @@
     <w:lvl w:ilvl="2">
       <w:start w:val="1"/>
       <w:numFmt w:val="decimal"/>
-      <w:pStyle w:val="Heading3"/>
+      <w:pStyle w:val="Naslov3"/>
       <w:lvlText w:val="%1.%2.%3"/>
       <w:lvlJc w:val="left"/>
       <w:pPr>
@@ -2386,7 +2408,7 @@
     <w:lvl w:ilvl="3">
       <w:start w:val="1"/>
       <w:numFmt w:val="decimal"/>
-      <w:pStyle w:val="Heading4"/>
+      <w:pStyle w:val="Naslov4"/>
       <w:lvlText w:val="%1.%2.%3.%4"/>
       <w:lvlJc w:val="left"/>
       <w:pPr>
@@ -2396,7 +2418,7 @@
     <w:lvl w:ilvl="4">
       <w:start w:val="1"/>
       <w:numFmt w:val="decimal"/>
-      <w:pStyle w:val="Heading5"/>
+      <w:pStyle w:val="Naslov5"/>
       <w:lvlText w:val="%1.%2.%3.%4.%5"/>
       <w:lvlJc w:val="left"/>
       <w:pPr>
@@ -2406,7 +2428,7 @@
     <w:lvl w:ilvl="5">
       <w:start w:val="1"/>
       <w:numFmt w:val="decimal"/>
-      <w:pStyle w:val="Heading6"/>
+      <w:pStyle w:val="Naslov6"/>
       <w:lvlText w:val="%1.%2.%3.%4.%5.%6"/>
       <w:lvlJc w:val="left"/>
       <w:pPr>
@@ -2416,7 +2438,7 @@
     <w:lvl w:ilvl="6">
       <w:start w:val="1"/>
       <w:numFmt w:val="decimal"/>
-      <w:pStyle w:val="Heading7"/>
+      <w:pStyle w:val="Naslov7"/>
       <w:lvlText w:val="%1.%2.%3.%4.%5.%6.%7"/>
       <w:lvlJc w:val="left"/>
       <w:pPr>
@@ -2426,7 +2448,7 @@
     <w:lvl w:ilvl="7">
       <w:start w:val="1"/>
       <w:numFmt w:val="decimal"/>
-      <w:pStyle w:val="Heading8"/>
+      <w:pStyle w:val="Naslov8"/>
       <w:lvlText w:val="%1.%2.%3.%4.%5.%6.%7.%8"/>
       <w:lvlJc w:val="left"/>
       <w:pPr>
@@ -2436,7 +2458,7 @@
     <w:lvl w:ilvl="8">
       <w:start w:val="1"/>
       <w:numFmt w:val="decimal"/>
-      <w:pStyle w:val="Heading9"/>
+      <w:pStyle w:val="Naslov9"/>
       <w:lvlText w:val="%1.%2.%3.%4.%5.%6.%7.%8.%9"/>
       <w:lvlJc w:val="left"/>
       <w:pPr>
@@ -2444,7 +2466,7 @@
       </w:pPr>
     </w:lvl>
   </w:abstractNum>
-  <w:abstractNum w:abstractNumId="1">
+  <w:abstractNum w:abstractNumId="1" w15:restartNumberingAfterBreak="0">
     <w:nsid w:val="627208A8"/>
     <w:multiLevelType w:val="hybridMultilevel"/>
     <w:tmpl w:val="6972A6CC"/>
@@ -2530,17 +2552,17 @@
       </w:pPr>
     </w:lvl>
   </w:abstractNum>
-  <w:num w:numId="1">
+  <w:num w:numId="1" w16cid:durableId="861479895">
     <w:abstractNumId w:val="1"/>
   </w:num>
-  <w:num w:numId="2">
+  <w:num w:numId="2" w16cid:durableId="1154370185">
     <w:abstractNumId w:val="0"/>
   </w:num>
 </w:numbering>
 </file>
 
 <file path=word/styles.xml><?xml version="1.0" encoding="utf-8"?>
-<w:styles xmlns:r="http://schemas.openxmlformats.org/officeDocument/2006/relationships" xmlns:w="http://schemas.openxmlformats.org/wordprocessingml/2006/main">
+<w:styles xmlns:mc="http://schemas.openxmlformats.org/markup-compatibility/2006" xmlns:r="http://schemas.openxmlformats.org/officeDocument/2006/relationships" xmlns:w="http://schemas.openxmlformats.org/wordprocessingml/2006/main" xmlns:w14="http://schemas.microsoft.com/office/word/2010/wordml" xmlns:w15="http://schemas.microsoft.com/office/word/2012/wordml" xmlns:w16cex="http://schemas.microsoft.com/office/word/2018/wordml/cex" xmlns:w16cid="http://schemas.microsoft.com/office/word/2016/wordml/cid" xmlns:w16="http://schemas.microsoft.com/office/word/2018/wordml" xmlns:w16sdtdh="http://schemas.microsoft.com/office/word/2020/wordml/sdtdatahash" xmlns:w16se="http://schemas.microsoft.com/office/word/2015/wordml/symex" mc:Ignorable="w14 w15 w16se w16cid w16 w16cex w16sdtdh">
   <w:docDefaults>
     <w:rPrDefault>
       <w:rPr>
@@ -2556,144 +2578,383 @@
       </w:pPr>
     </w:pPrDefault>
   </w:docDefaults>
-  <w:latentStyles w:defLockedState="0" w:defUIPriority="99" w:defSemiHidden="1" w:defUnhideWhenUsed="1" w:defQFormat="0" w:count="267">
-    <w:lsdException w:name="Normal" w:semiHidden="0" w:uiPriority="0" w:unhideWhenUsed="0" w:qFormat="1"/>
-    <w:lsdException w:name="heading 1" w:semiHidden="0" w:uiPriority="9" w:unhideWhenUsed="0" w:qFormat="1"/>
-    <w:lsdException w:name="heading 2" w:uiPriority="9" w:qFormat="1"/>
-    <w:lsdException w:name="heading 3" w:uiPriority="9" w:qFormat="1"/>
-    <w:lsdException w:name="heading 4" w:uiPriority="9" w:qFormat="1"/>
-    <w:lsdException w:name="heading 5" w:uiPriority="9" w:qFormat="1"/>
-    <w:lsdException w:name="heading 6" w:uiPriority="9" w:qFormat="1"/>
-    <w:lsdException w:name="heading 7" w:uiPriority="9" w:qFormat="1"/>
-    <w:lsdException w:name="heading 8" w:uiPriority="9" w:qFormat="1"/>
-    <w:lsdException w:name="heading 9" w:uiPriority="9" w:qFormat="1"/>
-    <w:lsdException w:name="toc 1" w:uiPriority="39"/>
-    <w:lsdException w:name="toc 2" w:uiPriority="39"/>
-    <w:lsdException w:name="toc 3" w:uiPriority="39"/>
-    <w:lsdException w:name="toc 4" w:uiPriority="39"/>
-    <w:lsdException w:name="toc 5" w:uiPriority="39"/>
-    <w:lsdException w:name="toc 6" w:uiPriority="39"/>
-    <w:lsdException w:name="toc 7" w:uiPriority="39"/>
-    <w:lsdException w:name="toc 8" w:uiPriority="39"/>
-    <w:lsdException w:name="toc 9" w:uiPriority="39"/>
-    <w:lsdException w:name="caption" w:uiPriority="35" w:qFormat="1"/>
-    <w:lsdException w:name="Title" w:semiHidden="0" w:uiPriority="10" w:unhideWhenUsed="0" w:qFormat="1"/>
-    <w:lsdException w:name="Default Paragraph Font" w:uiPriority="1"/>
-    <w:lsdException w:name="Subtitle" w:semiHidden="0" w:uiPriority="11" w:unhideWhenUsed="0" w:qFormat="1"/>
-    <w:lsdException w:name="Strong" w:semiHidden="0" w:uiPriority="22" w:unhideWhenUsed="0" w:qFormat="1"/>
-    <w:lsdException w:name="Emphasis" w:semiHidden="0" w:uiPriority="20" w:unhideWhenUsed="0" w:qFormat="1"/>
-    <w:lsdException w:name="Table Grid" w:semiHidden="0" w:uiPriority="39" w:unhideWhenUsed="0"/>
-    <w:lsdException w:name="Placeholder Text" w:unhideWhenUsed="0"/>
-    <w:lsdException w:name="No Spacing" w:semiHidden="0" w:uiPriority="1" w:unhideWhenUsed="0" w:qFormat="1"/>
-    <w:lsdException w:name="Light Shading" w:semiHidden="0" w:uiPriority="60" w:unhideWhenUsed="0"/>
-    <w:lsdException w:name="Light List" w:semiHidden="0" w:uiPriority="61" w:unhideWhenUsed="0"/>
-    <w:lsdException w:name="Light Grid" w:semiHidden="0" w:uiPriority="62" w:unhideWhenUsed="0"/>
-    <w:lsdException w:name="Medium Shading 1" w:semiHidden="0" w:uiPriority="63" w:unhideWhenUsed="0"/>
-    <w:lsdException w:name="Medium Shading 2" w:semiHidden="0" w:uiPriority="64" w:unhideWhenUsed="0"/>
-    <w:lsdException w:name="Medium List 1" w:semiHidden="0" w:uiPriority="65" w:unhideWhenUsed="0"/>
-    <w:lsdException w:name="Medium List 2" w:semiHidden="0" w:uiPriority="66" w:unhideWhenUsed="0"/>
-    <w:lsdException w:name="Medium Grid 1" w:semiHidden="0" w:uiPriority="67" w:unhideWhenUsed="0"/>
-    <w:lsdException w:name="Medium Grid 2" w:semiHidden="0" w:uiPriority="68" w:unhideWhenUsed="0"/>
-    <w:lsdException w:name="Medium Grid 3" w:semiHidden="0" w:uiPriority="69" w:unhideWhenUsed="0"/>
-    <w:lsdException w:name="Dark List" w:semiHidden="0" w:uiPriority="70" w:unhideWhenUsed="0"/>
-    <w:lsdException w:name="Colorful Shading" w:semiHidden="0" w:uiPriority="71" w:unhideWhenUsed="0"/>
-    <w:lsdException w:name="Colorful List" w:semiHidden="0" w:uiPriority="72" w:unhideWhenUsed="0"/>
-    <w:lsdException w:name="Colorful Grid" w:semiHidden="0" w:uiPriority="73" w:unhideWhenUsed="0"/>
-    <w:lsdException w:name="Light Shading Accent 1" w:semiHidden="0" w:uiPriority="60" w:unhideWhenUsed="0"/>
-    <w:lsdException w:name="Light List Accent 1" w:semiHidden="0" w:uiPriority="61" w:unhideWhenUsed="0"/>
-    <w:lsdException w:name="Light Grid Accent 1" w:semiHidden="0" w:uiPriority="62" w:unhideWhenUsed="0"/>
-    <w:lsdException w:name="Medium Shading 1 Accent 1" w:semiHidden="0" w:uiPriority="63" w:unhideWhenUsed="0"/>
-    <w:lsdException w:name="Medium Shading 2 Accent 1" w:semiHidden="0" w:uiPriority="64" w:unhideWhenUsed="0"/>
-    <w:lsdException w:name="Medium List 1 Accent 1" w:semiHidden="0" w:uiPriority="65" w:unhideWhenUsed="0"/>
-    <w:lsdException w:name="Revision" w:unhideWhenUsed="0"/>
-    <w:lsdException w:name="List Paragraph" w:semiHidden="0" w:uiPriority="34" w:unhideWhenUsed="0" w:qFormat="1"/>
-    <w:lsdException w:name="Quote" w:semiHidden="0" w:uiPriority="29" w:unhideWhenUsed="0" w:qFormat="1"/>
-    <w:lsdException w:name="Intense Quote" w:semiHidden="0" w:uiPriority="30" w:unhideWhenUsed="0" w:qFormat="1"/>
-    <w:lsdException w:name="Medium List 2 Accent 1" w:semiHidden="0" w:uiPriority="66" w:unhideWhenUsed="0"/>
-    <w:lsdException w:name="Medium Grid 1 Accent 1" w:semiHidden="0" w:uiPriority="67" w:unhideWhenUsed="0"/>
-    <w:lsdException w:name="Medium Grid 2 Accent 1" w:semiHidden="0" w:uiPriority="68" w:unhideWhenUsed="0"/>
-    <w:lsdException w:name="Medium Grid 3 Accent 1" w:semiHidden="0" w:uiPriority="69" w:unhideWhenUsed="0"/>
-    <w:lsdException w:name="Dark List Accent 1" w:semiHidden="0" w:uiPriority="70" w:unhideWhenUsed="0"/>
-    <w:lsdException w:name="Colorful Shading Accent 1" w:semiHidden="0" w:uiPriority="71" w:unhideWhenUsed="0"/>
-    <w:lsdException w:name="Colorful List Accent 1" w:semiHidden="0" w:uiPriority="72" w:unhideWhenUsed="0"/>
-    <w:lsdException w:name="Colorful Grid Accent 1" w:semiHidden="0" w:uiPriority="73" w:unhideWhenUsed="0"/>
-    <w:lsdException w:name="Light Shading Accent 2" w:semiHidden="0" w:uiPriority="60" w:unhideWhenUsed="0"/>
-    <w:lsdException w:name="Light List Accent 2" w:semiHidden="0" w:uiPriority="61" w:unhideWhenUsed="0"/>
-    <w:lsdException w:name="Light Grid Accent 2" w:semiHidden="0" w:uiPriority="62" w:unhideWhenUsed="0"/>
-    <w:lsdException w:name="Medium Shading 1 Accent 2" w:semiHidden="0" w:uiPriority="63" w:unhideWhenUsed="0"/>
-    <w:lsdException w:name="Medium Shading 2 Accent 2" w:semiHidden="0" w:uiPriority="64" w:unhideWhenUsed="0"/>
-    <w:lsdException w:name="Medium List 1 Accent 2" w:semiHidden="0" w:uiPriority="65" w:unhideWhenUsed="0"/>
-    <w:lsdException w:name="Medium List 2 Accent 2" w:semiHidden="0" w:uiPriority="66" w:unhideWhenUsed="0"/>
-    <w:lsdException w:name="Medium Grid 1 Accent 2" w:semiHidden="0" w:uiPriority="67" w:unhideWhenUsed="0"/>
-    <w:lsdException w:name="Medium Grid 2 Accent 2" w:semiHidden="0" w:uiPriority="68" w:unhideWhenUsed="0"/>
-    <w:lsdException w:name="Medium Grid 3 Accent 2" w:semiHidden="0" w:uiPriority="69" w:unhideWhenUsed="0"/>
-    <w:lsdException w:name="Dark List Accent 2" w:semiHidden="0" w:uiPriority="70" w:unhideWhenUsed="0"/>
-    <w:lsdException w:name="Colorful Shading Accent 2" w:semiHidden="0" w:uiPriority="71" w:unhideWhenUsed="0"/>
-    <w:lsdException w:name="Colorful List Accent 2" w:semiHidden="0" w:uiPriority="72" w:unhideWhenUsed="0"/>
-    <w:lsdException w:name="Colorful Grid Accent 2" w:semiHidden="0" w:uiPriority="73" w:unhideWhenUsed="0"/>
-    <w:lsdException w:name="Light Shading Accent 3" w:semiHidden="0" w:uiPriority="60" w:unhideWhenUsed="0"/>
-    <w:lsdException w:name="Light List Accent 3" w:semiHidden="0" w:uiPriority="61" w:unhideWhenUsed="0"/>
-    <w:lsdException w:name="Light Grid Accent 3" w:semiHidden="0" w:uiPriority="62" w:unhideWhenUsed="0"/>
-    <w:lsdException w:name="Medium Shading 1 Accent 3" w:semiHidden="0" w:uiPriority="63" w:unhideWhenUsed="0"/>
-    <w:lsdException w:name="Medium Shading 2 Accent 3" w:semiHidden="0" w:uiPriority="64" w:unhideWhenUsed="0"/>
-    <w:lsdException w:name="Medium List 1 Accent 3" w:semiHidden="0" w:uiPriority="65" w:unhideWhenUsed="0"/>
-    <w:lsdException w:name="Medium List 2 Accent 3" w:semiHidden="0" w:uiPriority="66" w:unhideWhenUsed="0"/>
-    <w:lsdException w:name="Medium Grid 1 Accent 3" w:semiHidden="0" w:uiPriority="67" w:unhideWhenUsed="0"/>
-    <w:lsdException w:name="Medium Grid 2 Accent 3" w:semiHidden="0" w:uiPriority="68" w:unhideWhenUsed="0"/>
-    <w:lsdException w:name="Medium Grid 3 Accent 3" w:semiHidden="0" w:uiPriority="69" w:unhideWhenUsed="0"/>
-    <w:lsdException w:name="Dark List Accent 3" w:semiHidden="0" w:uiPriority="70" w:unhideWhenUsed="0"/>
-    <w:lsdException w:name="Colorful Shading Accent 3" w:semiHidden="0" w:uiPriority="71" w:unhideWhenUsed="0"/>
-    <w:lsdException w:name="Colorful List Accent 3" w:semiHidden="0" w:uiPriority="72" w:unhideWhenUsed="0"/>
-    <w:lsdException w:name="Colorful Grid Accent 3" w:semiHidden="0" w:uiPriority="73" w:unhideWhenUsed="0"/>
-    <w:lsdException w:name="Light Shading Accent 4" w:semiHidden="0" w:uiPriority="60" w:unhideWhenUsed="0"/>
-    <w:lsdException w:name="Light List Accent 4" w:semiHidden="0" w:uiPriority="61" w:unhideWhenUsed="0"/>
-    <w:lsdException w:name="Light Grid Accent 4" w:semiHidden="0" w:uiPriority="62" w:unhideWhenUsed="0"/>
-    <w:lsdException w:name="Medium Shading 1 Accent 4" w:semiHidden="0" w:uiPriority="63" w:unhideWhenUsed="0"/>
-    <w:lsdException w:name="Medium Shading 2 Accent 4" w:semiHidden="0" w:uiPriority="64" w:unhideWhenUsed="0"/>
-    <w:lsdException w:name="Medium List 1 Accent 4" w:semiHidden="0" w:uiPriority="65" w:unhideWhenUsed="0"/>
-    <w:lsdException w:name="Medium List 2 Accent 4" w:semiHidden="0" w:uiPriority="66" w:unhideWhenUsed="0"/>
-    <w:lsdException w:name="Medium Grid 1 Accent 4" w:semiHidden="0" w:uiPriority="67" w:unhideWhenUsed="0"/>
-    <w:lsdException w:name="Medium Grid 2 Accent 4" w:semiHidden="0" w:uiPriority="68" w:unhideWhenUsed="0"/>
-    <w:lsdException w:name="Medium Grid 3 Accent 4" w:semiHidden="0" w:uiPriority="69" w:unhideWhenUsed="0"/>
-    <w:lsdException w:name="Dark List Accent 4" w:semiHidden="0" w:uiPriority="70" w:unhideWhenUsed="0"/>
-    <w:lsdException w:name="Colorful Shading Accent 4" w:semiHidden="0" w:uiPriority="71" w:unhideWhenUsed="0"/>
-    <w:lsdException w:name="Colorful List Accent 4" w:semiHidden="0" w:uiPriority="72" w:unhideWhenUsed="0"/>
-    <w:lsdException w:name="Colorful Grid Accent 4" w:semiHidden="0" w:uiPriority="73" w:unhideWhenUsed="0"/>
-    <w:lsdException w:name="Light Shading Accent 5" w:semiHidden="0" w:uiPriority="60" w:unhideWhenUsed="0"/>
-    <w:lsdException w:name="Light List Accent 5" w:semiHidden="0" w:uiPriority="61" w:unhideWhenUsed="0"/>
-    <w:lsdException w:name="Light Grid Accent 5" w:semiHidden="0" w:uiPriority="62" w:unhideWhenUsed="0"/>
-    <w:lsdException w:name="Medium Shading 1 Accent 5" w:semiHidden="0" w:uiPriority="63" w:unhideWhenUsed="0"/>
-    <w:lsdException w:name="Medium Shading 2 Accent 5" w:semiHidden="0" w:uiPriority="64" w:unhideWhenUsed="0"/>
-    <w:lsdException w:name="Medium List 1 Accent 5" w:semiHidden="0" w:uiPriority="65" w:unhideWhenUsed="0"/>
-    <w:lsdException w:name="Medium List 2 Accent 5" w:semiHidden="0" w:uiPriority="66" w:unhideWhenUsed="0"/>
-    <w:lsdException w:name="Medium Grid 1 Accent 5" w:semiHidden="0" w:uiPriority="67" w:unhideWhenUsed="0"/>
-    <w:lsdException w:name="Medium Grid 2 Accent 5" w:semiHidden="0" w:uiPriority="68" w:unhideWhenUsed="0"/>
-    <w:lsdException w:name="Medium Grid 3 Accent 5" w:semiHidden="0" w:uiPriority="69" w:unhideWhenUsed="0"/>
-    <w:lsdException w:name="Dark List Accent 5" w:semiHidden="0" w:uiPriority="70" w:unhideWhenUsed="0"/>
-    <w:lsdException w:name="Colorful Shading Accent 5" w:semiHidden="0" w:uiPriority="71" w:unhideWhenUsed="0"/>
-    <w:lsdException w:name="Colorful List Accent 5" w:semiHidden="0" w:uiPriority="72" w:unhideWhenUsed="0"/>
-    <w:lsdException w:name="Colorful Grid Accent 5" w:semiHidden="0" w:uiPriority="73" w:unhideWhenUsed="0"/>
-    <w:lsdException w:name="Light Shading Accent 6" w:semiHidden="0" w:uiPriority="60" w:unhideWhenUsed="0"/>
-    <w:lsdException w:name="Light List Accent 6" w:semiHidden="0" w:uiPriority="61" w:unhideWhenUsed="0"/>
-    <w:lsdException w:name="Light Grid Accent 6" w:semiHidden="0" w:uiPriority="62" w:unhideWhenUsed="0"/>
-    <w:lsdException w:name="Medium Shading 1 Accent 6" w:semiHidden="0" w:uiPriority="63" w:unhideWhenUsed="0"/>
-    <w:lsdException w:name="Medium Shading 2 Accent 6" w:semiHidden="0" w:uiPriority="64" w:unhideWhenUsed="0"/>
-    <w:lsdException w:name="Medium List 1 Accent 6" w:semiHidden="0" w:uiPriority="65" w:unhideWhenUsed="0"/>
-    <w:lsdException w:name="Medium List 2 Accent 6" w:semiHidden="0" w:uiPriority="66" w:unhideWhenUsed="0"/>
-    <w:lsdException w:name="Medium Grid 1 Accent 6" w:semiHidden="0" w:uiPriority="67" w:unhideWhenUsed="0"/>
-    <w:lsdException w:name="Medium Grid 2 Accent 6" w:semiHidden="0" w:uiPriority="68" w:unhideWhenUsed="0"/>
-    <w:lsdException w:name="Medium Grid 3 Accent 6" w:semiHidden="0" w:uiPriority="69" w:unhideWhenUsed="0"/>
-    <w:lsdException w:name="Dark List Accent 6" w:semiHidden="0" w:uiPriority="70" w:unhideWhenUsed="0"/>
-    <w:lsdException w:name="Colorful Shading Accent 6" w:semiHidden="0" w:uiPriority="71" w:unhideWhenUsed="0"/>
-    <w:lsdException w:name="Colorful List Accent 6" w:semiHidden="0" w:uiPriority="72" w:unhideWhenUsed="0"/>
-    <w:lsdException w:name="Colorful Grid Accent 6" w:semiHidden="0" w:uiPriority="73" w:unhideWhenUsed="0"/>
-    <w:lsdException w:name="Subtle Emphasis" w:semiHidden="0" w:uiPriority="19" w:unhideWhenUsed="0" w:qFormat="1"/>
-    <w:lsdException w:name="Intense Emphasis" w:semiHidden="0" w:uiPriority="21" w:unhideWhenUsed="0" w:qFormat="1"/>
-    <w:lsdException w:name="Subtle Reference" w:semiHidden="0" w:uiPriority="31" w:unhideWhenUsed="0" w:qFormat="1"/>
-    <w:lsdException w:name="Intense Reference" w:semiHidden="0" w:uiPriority="32" w:unhideWhenUsed="0" w:qFormat="1"/>
-    <w:lsdException w:name="Book Title" w:semiHidden="0" w:uiPriority="33" w:unhideWhenUsed="0" w:qFormat="1"/>
-    <w:lsdException w:name="Bibliography" w:uiPriority="37"/>
-    <w:lsdException w:name="TOC Heading" w:uiPriority="39" w:qFormat="1"/>
+  <w:latentStyles w:defLockedState="0" w:defUIPriority="99" w:defSemiHidden="0" w:defUnhideWhenUsed="0" w:defQFormat="0" w:count="376">
+    <w:lsdException w:name="Normal" w:uiPriority="0" w:qFormat="1"/>
+    <w:lsdException w:name="heading 1" w:uiPriority="9" w:qFormat="1"/>
+    <w:lsdException w:name="heading 2" w:semiHidden="1" w:uiPriority="9" w:unhideWhenUsed="1" w:qFormat="1"/>
+    <w:lsdException w:name="heading 3" w:semiHidden="1" w:uiPriority="9" w:unhideWhenUsed="1" w:qFormat="1"/>
+    <w:lsdException w:name="heading 4" w:semiHidden="1" w:uiPriority="9" w:unhideWhenUsed="1" w:qFormat="1"/>
+    <w:lsdException w:name="heading 5" w:semiHidden="1" w:uiPriority="9" w:unhideWhenUsed="1" w:qFormat="1"/>
+    <w:lsdException w:name="heading 6" w:semiHidden="1" w:uiPriority="9" w:unhideWhenUsed="1" w:qFormat="1"/>
+    <w:lsdException w:name="heading 7" w:semiHidden="1" w:uiPriority="9" w:unhideWhenUsed="1" w:qFormat="1"/>
+    <w:lsdException w:name="heading 8" w:semiHidden="1" w:uiPriority="9" w:unhideWhenUsed="1" w:qFormat="1"/>
+    <w:lsdException w:name="heading 9" w:semiHidden="1" w:uiPriority="9" w:unhideWhenUsed="1" w:qFormat="1"/>
+    <w:lsdException w:name="index 1" w:semiHidden="1" w:unhideWhenUsed="1"/>
+    <w:lsdException w:name="index 2" w:semiHidden="1" w:unhideWhenUsed="1"/>
+    <w:lsdException w:name="index 3" w:semiHidden="1" w:unhideWhenUsed="1"/>
+    <w:lsdException w:name="index 4" w:semiHidden="1" w:unhideWhenUsed="1"/>
+    <w:lsdException w:name="index 5" w:semiHidden="1" w:unhideWhenUsed="1"/>
+    <w:lsdException w:name="index 6" w:semiHidden="1" w:unhideWhenUsed="1"/>
+    <w:lsdException w:name="index 7" w:semiHidden="1" w:unhideWhenUsed="1"/>
+    <w:lsdException w:name="index 8" w:semiHidden="1" w:unhideWhenUsed="1"/>
+    <w:lsdException w:name="index 9" w:semiHidden="1" w:unhideWhenUsed="1"/>
+    <w:lsdException w:name="toc 1" w:semiHidden="1" w:uiPriority="39" w:unhideWhenUsed="1"/>
+    <w:lsdException w:name="toc 2" w:semiHidden="1" w:uiPriority="39" w:unhideWhenUsed="1"/>
+    <w:lsdException w:name="toc 3" w:semiHidden="1" w:uiPriority="39" w:unhideWhenUsed="1"/>
+    <w:lsdException w:name="toc 4" w:semiHidden="1" w:uiPriority="39" w:unhideWhenUsed="1"/>
+    <w:lsdException w:name="toc 5" w:semiHidden="1" w:uiPriority="39" w:unhideWhenUsed="1"/>
+    <w:lsdException w:name="toc 6" w:semiHidden="1" w:uiPriority="39" w:unhideWhenUsed="1"/>
+    <w:lsdException w:name="toc 7" w:semiHidden="1" w:uiPriority="39" w:unhideWhenUsed="1"/>
+    <w:lsdException w:name="toc 8" w:semiHidden="1" w:uiPriority="39" w:unhideWhenUsed="1"/>
+    <w:lsdException w:name="toc 9" w:semiHidden="1" w:uiPriority="39" w:unhideWhenUsed="1"/>
+    <w:lsdException w:name="Normal Indent" w:semiHidden="1" w:unhideWhenUsed="1"/>
+    <w:lsdException w:name="footnote text" w:semiHidden="1" w:unhideWhenUsed="1"/>
+    <w:lsdException w:name="annotation text" w:semiHidden="1" w:unhideWhenUsed="1"/>
+    <w:lsdException w:name="header" w:semiHidden="1" w:unhideWhenUsed="1"/>
+    <w:lsdException w:name="footer" w:semiHidden="1" w:unhideWhenUsed="1"/>
+    <w:lsdException w:name="index heading" w:semiHidden="1" w:unhideWhenUsed="1"/>
+    <w:lsdException w:name="caption" w:semiHidden="1" w:uiPriority="35" w:unhideWhenUsed="1" w:qFormat="1"/>
+    <w:lsdException w:name="table of figures" w:semiHidden="1" w:unhideWhenUsed="1"/>
+    <w:lsdException w:name="envelope address" w:semiHidden="1" w:unhideWhenUsed="1"/>
+    <w:lsdException w:name="envelope return" w:semiHidden="1" w:unhideWhenUsed="1"/>
+    <w:lsdException w:name="footnote reference" w:semiHidden="1" w:unhideWhenUsed="1"/>
+    <w:lsdException w:name="annotation reference" w:semiHidden="1" w:unhideWhenUsed="1"/>
+    <w:lsdException w:name="line number" w:semiHidden="1" w:unhideWhenUsed="1"/>
+    <w:lsdException w:name="page number" w:semiHidden="1" w:unhideWhenUsed="1"/>
+    <w:lsdException w:name="endnote reference" w:semiHidden="1" w:unhideWhenUsed="1"/>
+    <w:lsdException w:name="endnote text" w:semiHidden="1" w:unhideWhenUsed="1"/>
+    <w:lsdException w:name="table of authorities" w:semiHidden="1" w:unhideWhenUsed="1"/>
+    <w:lsdException w:name="macro" w:semiHidden="1" w:unhideWhenUsed="1"/>
+    <w:lsdException w:name="toa heading" w:semiHidden="1" w:unhideWhenUsed="1"/>
+    <w:lsdException w:name="List" w:semiHidden="1" w:unhideWhenUsed="1"/>
+    <w:lsdException w:name="List Bullet" w:semiHidden="1" w:unhideWhenUsed="1"/>
+    <w:lsdException w:name="List Number" w:semiHidden="1" w:unhideWhenUsed="1"/>
+    <w:lsdException w:name="List 2" w:semiHidden="1" w:unhideWhenUsed="1"/>
+    <w:lsdException w:name="List 3" w:semiHidden="1" w:unhideWhenUsed="1"/>
+    <w:lsdException w:name="List 4" w:semiHidden="1" w:unhideWhenUsed="1"/>
+    <w:lsdException w:name="List 5" w:semiHidden="1" w:unhideWhenUsed="1"/>
+    <w:lsdException w:name="List Bullet 2" w:semiHidden="1" w:unhideWhenUsed="1"/>
+    <w:lsdException w:name="List Bullet 3" w:semiHidden="1" w:unhideWhenUsed="1"/>
+    <w:lsdException w:name="List Bullet 4" w:semiHidden="1" w:unhideWhenUsed="1"/>
+    <w:lsdException w:name="List Bullet 5" w:semiHidden="1" w:unhideWhenUsed="1"/>
+    <w:lsdException w:name="List Number 2" w:semiHidden="1" w:unhideWhenUsed="1"/>
+    <w:lsdException w:name="List Number 3" w:semiHidden="1" w:unhideWhenUsed="1"/>
+    <w:lsdException w:name="List Number 4" w:semiHidden="1" w:unhideWhenUsed="1"/>
+    <w:lsdException w:name="List Number 5" w:semiHidden="1" w:unhideWhenUsed="1"/>
+    <w:lsdException w:name="Title" w:uiPriority="10" w:qFormat="1"/>
+    <w:lsdException w:name="Closing" w:semiHidden="1" w:unhideWhenUsed="1"/>
+    <w:lsdException w:name="Signature" w:semiHidden="1" w:unhideWhenUsed="1"/>
+    <w:lsdException w:name="Default Paragraph Font" w:semiHidden="1" w:uiPriority="1" w:unhideWhenUsed="1"/>
+    <w:lsdException w:name="Body Text" w:semiHidden="1" w:unhideWhenUsed="1"/>
+    <w:lsdException w:name="Body Text Indent" w:semiHidden="1" w:unhideWhenUsed="1"/>
+    <w:lsdException w:name="List Continue" w:semiHidden="1" w:unhideWhenUsed="1"/>
+    <w:lsdException w:name="List Continue 2" w:semiHidden="1" w:unhideWhenUsed="1"/>
+    <w:lsdException w:name="List Continue 3" w:semiHidden="1" w:unhideWhenUsed="1"/>
+    <w:lsdException w:name="List Continue 4" w:semiHidden="1" w:unhideWhenUsed="1"/>
+    <w:lsdException w:name="List Continue 5" w:semiHidden="1" w:unhideWhenUsed="1"/>
+    <w:lsdException w:name="Message Header" w:semiHidden="1" w:unhideWhenUsed="1"/>
+    <w:lsdException w:name="Subtitle" w:uiPriority="11" w:qFormat="1"/>
+    <w:lsdException w:name="Salutation" w:semiHidden="1" w:unhideWhenUsed="1"/>
+    <w:lsdException w:name="Date" w:semiHidden="1" w:unhideWhenUsed="1"/>
+    <w:lsdException w:name="Body Text First Indent" w:semiHidden="1" w:unhideWhenUsed="1"/>
+    <w:lsdException w:name="Body Text First Indent 2" w:semiHidden="1" w:unhideWhenUsed="1"/>
+    <w:lsdException w:name="Note Heading" w:semiHidden="1" w:unhideWhenUsed="1"/>
+    <w:lsdException w:name="Body Text 2" w:semiHidden="1" w:unhideWhenUsed="1"/>
+    <w:lsdException w:name="Body Text 3" w:semiHidden="1" w:unhideWhenUsed="1"/>
+    <w:lsdException w:name="Body Text Indent 2" w:semiHidden="1" w:unhideWhenUsed="1"/>
+    <w:lsdException w:name="Body Text Indent 3" w:semiHidden="1" w:unhideWhenUsed="1"/>
+    <w:lsdException w:name="Block Text" w:semiHidden="1" w:unhideWhenUsed="1"/>
+    <w:lsdException w:name="Hyperlink" w:semiHidden="1" w:unhideWhenUsed="1"/>
+    <w:lsdException w:name="FollowedHyperlink" w:semiHidden="1" w:unhideWhenUsed="1"/>
+    <w:lsdException w:name="Strong" w:uiPriority="22" w:qFormat="1"/>
+    <w:lsdException w:name="Emphasis" w:uiPriority="20" w:qFormat="1"/>
+    <w:lsdException w:name="Document Map" w:semiHidden="1" w:unhideWhenUsed="1"/>
+    <w:lsdException w:name="Plain Text" w:semiHidden="1" w:unhideWhenUsed="1"/>
+    <w:lsdException w:name="E-mail Signature" w:semiHidden="1" w:unhideWhenUsed="1"/>
+    <w:lsdException w:name="HTML Top of Form" w:semiHidden="1" w:unhideWhenUsed="1"/>
+    <w:lsdException w:name="HTML Bottom of Form" w:semiHidden="1" w:unhideWhenUsed="1"/>
+    <w:lsdException w:name="Normal (Web)" w:semiHidden="1" w:unhideWhenUsed="1"/>
+    <w:lsdException w:name="HTML Acronym" w:semiHidden="1" w:unhideWhenUsed="1"/>
+    <w:lsdException w:name="HTML Address" w:semiHidden="1" w:unhideWhenUsed="1"/>
+    <w:lsdException w:name="HTML Cite" w:semiHidden="1" w:unhideWhenUsed="1"/>
+    <w:lsdException w:name="HTML Code" w:semiHidden="1" w:unhideWhenUsed="1"/>
+    <w:lsdException w:name="HTML Definition" w:semiHidden="1" w:unhideWhenUsed="1"/>
+    <w:lsdException w:name="HTML Keyboard" w:semiHidden="1" w:unhideWhenUsed="1"/>
+    <w:lsdException w:name="HTML Preformatted" w:semiHidden="1" w:unhideWhenUsed="1"/>
+    <w:lsdException w:name="HTML Sample" w:semiHidden="1" w:unhideWhenUsed="1"/>
+    <w:lsdException w:name="HTML Typewriter" w:semiHidden="1" w:unhideWhenUsed="1"/>
+    <w:lsdException w:name="HTML Variable" w:semiHidden="1" w:unhideWhenUsed="1"/>
+    <w:lsdException w:name="Normal Table" w:semiHidden="1" w:unhideWhenUsed="1"/>
+    <w:lsdException w:name="annotation subject" w:semiHidden="1" w:unhideWhenUsed="1"/>
+    <w:lsdException w:name="No List" w:semiHidden="1" w:unhideWhenUsed="1"/>
+    <w:lsdException w:name="Outline List 1" w:semiHidden="1" w:unhideWhenUsed="1"/>
+    <w:lsdException w:name="Outline List 2" w:semiHidden="1" w:unhideWhenUsed="1"/>
+    <w:lsdException w:name="Outline List 3" w:semiHidden="1" w:unhideWhenUsed="1"/>
+    <w:lsdException w:name="Table Simple 1" w:semiHidden="1" w:unhideWhenUsed="1"/>
+    <w:lsdException w:name="Table Simple 2" w:semiHidden="1" w:unhideWhenUsed="1"/>
+    <w:lsdException w:name="Table Simple 3" w:semiHidden="1" w:unhideWhenUsed="1"/>
+    <w:lsdException w:name="Table Classic 1" w:semiHidden="1" w:unhideWhenUsed="1"/>
+    <w:lsdException w:name="Table Classic 2" w:semiHidden="1" w:unhideWhenUsed="1"/>
+    <w:lsdException w:name="Table Classic 3" w:semiHidden="1" w:unhideWhenUsed="1"/>
+    <w:lsdException w:name="Table Classic 4" w:semiHidden="1" w:unhideWhenUsed="1"/>
+    <w:lsdException w:name="Table Colorful 1" w:semiHidden="1" w:unhideWhenUsed="1"/>
+    <w:lsdException w:name="Table Colorful 2" w:semiHidden="1" w:unhideWhenUsed="1"/>
+    <w:lsdException w:name="Table Colorful 3" w:semiHidden="1" w:unhideWhenUsed="1"/>
+    <w:lsdException w:name="Table Columns 1" w:semiHidden="1" w:unhideWhenUsed="1"/>
+    <w:lsdException w:name="Table Columns 2" w:semiHidden="1" w:unhideWhenUsed="1"/>
+    <w:lsdException w:name="Table Columns 3" w:semiHidden="1" w:unhideWhenUsed="1"/>
+    <w:lsdException w:name="Table Columns 4" w:semiHidden="1" w:unhideWhenUsed="1"/>
+    <w:lsdException w:name="Table Columns 5" w:semiHidden="1" w:unhideWhenUsed="1"/>
+    <w:lsdException w:name="Table Grid 1" w:semiHidden="1" w:unhideWhenUsed="1"/>
+    <w:lsdException w:name="Table Grid 2" w:semiHidden="1" w:unhideWhenUsed="1"/>
+    <w:lsdException w:name="Table Grid 3" w:semiHidden="1" w:unhideWhenUsed="1"/>
+    <w:lsdException w:name="Table Grid 4" w:semiHidden="1" w:unhideWhenUsed="1"/>
+    <w:lsdException w:name="Table Grid 5" w:semiHidden="1" w:unhideWhenUsed="1"/>
+    <w:lsdException w:name="Table Grid 6" w:semiHidden="1" w:unhideWhenUsed="1"/>
+    <w:lsdException w:name="Table Grid 7" w:semiHidden="1" w:unhideWhenUsed="1"/>
+    <w:lsdException w:name="Table Grid 8" w:semiHidden="1" w:unhideWhenUsed="1"/>
+    <w:lsdException w:name="Table List 1" w:semiHidden="1" w:unhideWhenUsed="1"/>
+    <w:lsdException w:name="Table List 2" w:semiHidden="1" w:unhideWhenUsed="1"/>
+    <w:lsdException w:name="Table List 3" w:semiHidden="1" w:unhideWhenUsed="1"/>
+    <w:lsdException w:name="Table List 4" w:semiHidden="1" w:unhideWhenUsed="1"/>
+    <w:lsdException w:name="Table List 5" w:semiHidden="1" w:unhideWhenUsed="1"/>
+    <w:lsdException w:name="Table List 6" w:semiHidden="1" w:unhideWhenUsed="1"/>
+    <w:lsdException w:name="Table List 7" w:semiHidden="1" w:unhideWhenUsed="1"/>
+    <w:lsdException w:name="Table List 8" w:semiHidden="1" w:unhideWhenUsed="1"/>
+    <w:lsdException w:name="Table 3D effects 1" w:semiHidden="1" w:unhideWhenUsed="1"/>
+    <w:lsdException w:name="Table 3D effects 2" w:semiHidden="1" w:unhideWhenUsed="1"/>
+    <w:lsdException w:name="Table 3D effects 3" w:semiHidden="1" w:unhideWhenUsed="1"/>
+    <w:lsdException w:name="Table Contemporary" w:semiHidden="1" w:unhideWhenUsed="1"/>
+    <w:lsdException w:name="Table Elegant" w:semiHidden="1" w:unhideWhenUsed="1"/>
+    <w:lsdException w:name="Table Professional" w:semiHidden="1" w:unhideWhenUsed="1"/>
+    <w:lsdException w:name="Table Subtle 1" w:semiHidden="1" w:unhideWhenUsed="1"/>
+    <w:lsdException w:name="Table Subtle 2" w:semiHidden="1" w:unhideWhenUsed="1"/>
+    <w:lsdException w:name="Table Web 1" w:semiHidden="1" w:unhideWhenUsed="1"/>
+    <w:lsdException w:name="Table Web 2" w:semiHidden="1" w:unhideWhenUsed="1"/>
+    <w:lsdException w:name="Table Web 3" w:semiHidden="1" w:unhideWhenUsed="1"/>
+    <w:lsdException w:name="Balloon Text" w:semiHidden="1" w:unhideWhenUsed="1"/>
+    <w:lsdException w:name="Table Grid" w:uiPriority="39"/>
+    <w:lsdException w:name="Table Theme" w:semiHidden="1" w:unhideWhenUsed="1"/>
+    <w:lsdException w:name="Placeholder Text" w:semiHidden="1"/>
+    <w:lsdException w:name="No Spacing" w:uiPriority="1" w:qFormat="1"/>
+    <w:lsdException w:name="Light Shading" w:uiPriority="60"/>
+    <w:lsdException w:name="Light List" w:uiPriority="61"/>
+    <w:lsdException w:name="Light Grid" w:uiPriority="62"/>
+    <w:lsdException w:name="Medium Shading 1" w:uiPriority="63"/>
+    <w:lsdException w:name="Medium Shading 2" w:uiPriority="64"/>
+    <w:lsdException w:name="Medium List 1" w:uiPriority="65"/>
+    <w:lsdException w:name="Medium List 2" w:uiPriority="66"/>
+    <w:lsdException w:name="Medium Grid 1" w:uiPriority="67"/>
+    <w:lsdException w:name="Medium Grid 2" w:uiPriority="68"/>
+    <w:lsdException w:name="Medium Grid 3" w:uiPriority="69"/>
+    <w:lsdException w:name="Dark List" w:uiPriority="70"/>
+    <w:lsdException w:name="Colorful Shading" w:uiPriority="71"/>
+    <w:lsdException w:name="Colorful List" w:uiPriority="72"/>
+    <w:lsdException w:name="Colorful Grid" w:uiPriority="73"/>
+    <w:lsdException w:name="Light Shading Accent 1" w:uiPriority="60"/>
+    <w:lsdException w:name="Light List Accent 1" w:uiPriority="61"/>
+    <w:lsdException w:name="Light Grid Accent 1" w:uiPriority="62"/>
+    <w:lsdException w:name="Medium Shading 1 Accent 1" w:uiPriority="63"/>
+    <w:lsdException w:name="Medium Shading 2 Accent 1" w:uiPriority="64"/>
+    <w:lsdException w:name="Medium List 1 Accent 1" w:uiPriority="65"/>
+    <w:lsdException w:name="Revision" w:semiHidden="1"/>
+    <w:lsdException w:name="List Paragraph" w:uiPriority="34" w:qFormat="1"/>
+    <w:lsdException w:name="Quote" w:uiPriority="29" w:qFormat="1"/>
+    <w:lsdException w:name="Intense Quote" w:uiPriority="30" w:qFormat="1"/>
+    <w:lsdException w:name="Medium List 2 Accent 1" w:uiPriority="66"/>
+    <w:lsdException w:name="Medium Grid 1 Accent 1" w:uiPriority="67"/>
+    <w:lsdException w:name="Medium Grid 2 Accent 1" w:uiPriority="68"/>
+    <w:lsdException w:name="Medium Grid 3 Accent 1" w:uiPriority="69"/>
+    <w:lsdException w:name="Dark List Accent 1" w:uiPriority="70"/>
+    <w:lsdException w:name="Colorful Shading Accent 1" w:uiPriority="71"/>
+    <w:lsdException w:name="Colorful List Accent 1" w:uiPriority="72"/>
+    <w:lsdException w:name="Colorful Grid Accent 1" w:uiPriority="73"/>
+    <w:lsdException w:name="Light Shading Accent 2" w:uiPriority="60"/>
+    <w:lsdException w:name="Light List Accent 2" w:uiPriority="61"/>
+    <w:lsdException w:name="Light Grid Accent 2" w:uiPriority="62"/>
+    <w:lsdException w:name="Medium Shading 1 Accent 2" w:uiPriority="63"/>
+    <w:lsdException w:name="Medium Shading 2 Accent 2" w:uiPriority="64"/>
+    <w:lsdException w:name="Medium List 1 Accent 2" w:uiPriority="65"/>
+    <w:lsdException w:name="Medium List 2 Accent 2" w:uiPriority="66"/>
+    <w:lsdException w:name="Medium Grid 1 Accent 2" w:uiPriority="67"/>
+    <w:lsdException w:name="Medium Grid 2 Accent 2" w:uiPriority="68"/>
+    <w:lsdException w:name="Medium Grid 3 Accent 2" w:uiPriority="69"/>
+    <w:lsdException w:name="Dark List Accent 2" w:uiPriority="70"/>
+    <w:lsdException w:name="Colorful Shading Accent 2" w:uiPriority="71"/>
+    <w:lsdException w:name="Colorful List Accent 2" w:uiPriority="72"/>
+    <w:lsdException w:name="Colorful Grid Accent 2" w:uiPriority="73"/>
+    <w:lsdException w:name="Light Shading Accent 3" w:uiPriority="60"/>
+    <w:lsdException w:name="Light List Accent 3" w:uiPriority="61"/>
+    <w:lsdException w:name="Light Grid Accent 3" w:uiPriority="62"/>
+    <w:lsdException w:name="Medium Shading 1 Accent 3" w:uiPriority="63"/>
+    <w:lsdException w:name="Medium Shading 2 Accent 3" w:uiPriority="64"/>
+    <w:lsdException w:name="Medium List 1 Accent 3" w:uiPriority="65"/>
+    <w:lsdException w:name="Medium List 2 Accent 3" w:uiPriority="66"/>
+    <w:lsdException w:name="Medium Grid 1 Accent 3" w:uiPriority="67"/>
+    <w:lsdException w:name="Medium Grid 2 Accent 3" w:uiPriority="68"/>
+    <w:lsdException w:name="Medium Grid 3 Accent 3" w:uiPriority="69"/>
+    <w:lsdException w:name="Dark List Accent 3" w:uiPriority="70"/>
+    <w:lsdException w:name="Colorful Shading Accent 3" w:uiPriority="71"/>
+    <w:lsdException w:name="Colorful List Accent 3" w:uiPriority="72"/>
+    <w:lsdException w:name="Colorful Grid Accent 3" w:uiPriority="73"/>
+    <w:lsdException w:name="Light Shading Accent 4" w:uiPriority="60"/>
+    <w:lsdException w:name="Light List Accent 4" w:uiPriority="61"/>
+    <w:lsdException w:name="Light Grid Accent 4" w:uiPriority="62"/>
+    <w:lsdException w:name="Medium Shading 1 Accent 4" w:uiPriority="63"/>
+    <w:lsdException w:name="Medium Shading 2 Accent 4" w:uiPriority="64"/>
+    <w:lsdException w:name="Medium List 1 Accent 4" w:uiPriority="65"/>
+    <w:lsdException w:name="Medium List 2 Accent 4" w:uiPriority="66"/>
+    <w:lsdException w:name="Medium Grid 1 Accent 4" w:uiPriority="67"/>
+    <w:lsdException w:name="Medium Grid 2 Accent 4" w:uiPriority="68"/>
+    <w:lsdException w:name="Medium Grid 3 Accent 4" w:uiPriority="69"/>
+    <w:lsdException w:name="Dark List Accent 4" w:uiPriority="70"/>
+    <w:lsdException w:name="Colorful Shading Accent 4" w:uiPriority="71"/>
+    <w:lsdException w:name="Colorful List Accent 4" w:uiPriority="72"/>
+    <w:lsdException w:name="Colorful Grid Accent 4" w:uiPriority="73"/>
+    <w:lsdException w:name="Light Shading Accent 5" w:uiPriority="60"/>
+    <w:lsdException w:name="Light List Accent 5" w:uiPriority="61"/>
+    <w:lsdException w:name="Light Grid Accent 5" w:uiPriority="62"/>
+    <w:lsdException w:name="Medium Shading 1 Accent 5" w:uiPriority="63"/>
+    <w:lsdException w:name="Medium Shading 2 Accent 5" w:uiPriority="64"/>
+    <w:lsdException w:name="Medium List 1 Accent 5" w:uiPriority="65"/>
+    <w:lsdException w:name="Medium List 2 Accent 5" w:uiPriority="66"/>
+    <w:lsdException w:name="Medium Grid 1 Accent 5" w:uiPriority="67"/>
+    <w:lsdException w:name="Medium Grid 2 Accent 5" w:uiPriority="68"/>
+    <w:lsdException w:name="Medium Grid 3 Accent 5" w:uiPriority="69"/>
+    <w:lsdException w:name="Dark List Accent 5" w:uiPriority="70"/>
+    <w:lsdException w:name="Colorful Shading Accent 5" w:uiPriority="71"/>
+    <w:lsdException w:name="Colorful List Accent 5" w:uiPriority="72"/>
+    <w:lsdException w:name="Colorful Grid Accent 5" w:uiPriority="73"/>
+    <w:lsdException w:name="Light Shading Accent 6" w:uiPriority="60"/>
+    <w:lsdException w:name="Light List Accent 6" w:uiPriority="61"/>
+    <w:lsdException w:name="Light Grid Accent 6" w:uiPriority="62"/>
+    <w:lsdException w:name="Medium Shading 1 Accent 6" w:uiPriority="63"/>
+    <w:lsdException w:name="Medium Shading 2 Accent 6" w:uiPriority="64"/>
+    <w:lsdException w:name="Medium List 1 Accent 6" w:uiPriority="65"/>
+    <w:lsdException w:name="Medium List 2 Accent 6" w:uiPriority="66"/>
+    <w:lsdException w:name="Medium Grid 1 Accent 6" w:uiPriority="67"/>
+    <w:lsdException w:name="Medium Grid 2 Accent 6" w:uiPriority="68"/>
+    <w:lsdException w:name="Medium Grid 3 Accent 6" w:uiPriority="69"/>
+    <w:lsdException w:name="Dark List Accent 6" w:uiPriority="70"/>
+    <w:lsdException w:name="Colorful Shading Accent 6" w:uiPriority="71"/>
+    <w:lsdException w:name="Colorful List Accent 6" w:uiPriority="72"/>
+    <w:lsdException w:name="Colorful Grid Accent 6" w:uiPriority="73"/>
+    <w:lsdException w:name="Subtle Emphasis" w:uiPriority="19" w:qFormat="1"/>
+    <w:lsdException w:name="Intense Emphasis" w:uiPriority="21" w:qFormat="1"/>
+    <w:lsdException w:name="Subtle Reference" w:uiPriority="31" w:qFormat="1"/>
+    <w:lsdException w:name="Intense Reference" w:uiPriority="32" w:qFormat="1"/>
+    <w:lsdException w:name="Book Title" w:uiPriority="33" w:qFormat="1"/>
+    <w:lsdException w:name="Bibliography" w:semiHidden="1" w:uiPriority="37" w:unhideWhenUsed="1"/>
+    <w:lsdException w:name="TOC Heading" w:semiHidden="1" w:uiPriority="39" w:unhideWhenUsed="1" w:qFormat="1"/>
+    <w:lsdException w:name="Plain Table 1" w:uiPriority="41"/>
+    <w:lsdException w:name="Plain Table 2" w:uiPriority="42"/>
+    <w:lsdException w:name="Plain Table 3" w:uiPriority="43"/>
+    <w:lsdException w:name="Plain Table 4" w:uiPriority="44"/>
+    <w:lsdException w:name="Plain Table 5" w:uiPriority="45"/>
+    <w:lsdException w:name="Grid Table Light" w:uiPriority="40"/>
+    <w:lsdException w:name="Grid Table 1 Light" w:uiPriority="46"/>
+    <w:lsdException w:name="Grid Table 2" w:uiPriority="47"/>
+    <w:lsdException w:name="Grid Table 3" w:uiPriority="48"/>
+    <w:lsdException w:name="Grid Table 4" w:uiPriority="49"/>
+    <w:lsdException w:name="Grid Table 5 Dark" w:uiPriority="50"/>
+    <w:lsdException w:name="Grid Table 6 Colorful" w:uiPriority="51"/>
+    <w:lsdException w:name="Grid Table 7 Colorful" w:uiPriority="52"/>
+    <w:lsdException w:name="Grid Table 1 Light Accent 1" w:uiPriority="46"/>
+    <w:lsdException w:name="Grid Table 2 Accent 1" w:uiPriority="47"/>
+    <w:lsdException w:name="Grid Table 3 Accent 1" w:uiPriority="48"/>
+    <w:lsdException w:name="Grid Table 4 Accent 1" w:uiPriority="49"/>
+    <w:lsdException w:name="Grid Table 5 Dark Accent 1" w:uiPriority="50"/>
+    <w:lsdException w:name="Grid Table 6 Colorful Accent 1" w:uiPriority="51"/>
+    <w:lsdException w:name="Grid Table 7 Colorful Accent 1" w:uiPriority="52"/>
+    <w:lsdException w:name="Grid Table 1 Light Accent 2" w:uiPriority="46"/>
+    <w:lsdException w:name="Grid Table 2 Accent 2" w:uiPriority="47"/>
+    <w:lsdException w:name="Grid Table 3 Accent 2" w:uiPriority="48"/>
+    <w:lsdException w:name="Grid Table 4 Accent 2" w:uiPriority="49"/>
+    <w:lsdException w:name="Grid Table 5 Dark Accent 2" w:uiPriority="50"/>
+    <w:lsdException w:name="Grid Table 6 Colorful Accent 2" w:uiPriority="51"/>
+    <w:lsdException w:name="Grid Table 7 Colorful Accent 2" w:uiPriority="52"/>
+    <w:lsdException w:name="Grid Table 1 Light Accent 3" w:uiPriority="46"/>
+    <w:lsdException w:name="Grid Table 2 Accent 3" w:uiPriority="47"/>
+    <w:lsdException w:name="Grid Table 3 Accent 3" w:uiPriority="48"/>
+    <w:lsdException w:name="Grid Table 4 Accent 3" w:uiPriority="49"/>
+    <w:lsdException w:name="Grid Table 5 Dark Accent 3" w:uiPriority="50"/>
+    <w:lsdException w:name="Grid Table 6 Colorful Accent 3" w:uiPriority="51"/>
+    <w:lsdException w:name="Grid Table 7 Colorful Accent 3" w:uiPriority="52"/>
+    <w:lsdException w:name="Grid Table 1 Light Accent 4" w:uiPriority="46"/>
+    <w:lsdException w:name="Grid Table 2 Accent 4" w:uiPriority="47"/>
+    <w:lsdException w:name="Grid Table 3 Accent 4" w:uiPriority="48"/>
+    <w:lsdException w:name="Grid Table 4 Accent 4" w:uiPriority="49"/>
+    <w:lsdException w:name="Grid Table 5 Dark Accent 4" w:uiPriority="50"/>
+    <w:lsdException w:name="Grid Table 6 Colorful Accent 4" w:uiPriority="51"/>
+    <w:lsdException w:name="Grid Table 7 Colorful Accent 4" w:uiPriority="52"/>
+    <w:lsdException w:name="Grid Table 1 Light Accent 5" w:uiPriority="46"/>
+    <w:lsdException w:name="Grid Table 2 Accent 5" w:uiPriority="47"/>
+    <w:lsdException w:name="Grid Table 3 Accent 5" w:uiPriority="48"/>
+    <w:lsdException w:name="Grid Table 4 Accent 5" w:uiPriority="49"/>
+    <w:lsdException w:name="Grid Table 5 Dark Accent 5" w:uiPriority="50"/>
+    <w:lsdException w:name="Grid Table 6 Colorful Accent 5" w:uiPriority="51"/>
+    <w:lsdException w:name="Grid Table 7 Colorful Accent 5" w:uiPriority="52"/>
+    <w:lsdException w:name="Grid Table 1 Light Accent 6" w:uiPriority="46"/>
+    <w:lsdException w:name="Grid Table 2 Accent 6" w:uiPriority="47"/>
+    <w:lsdException w:name="Grid Table 3 Accent 6" w:uiPriority="48"/>
+    <w:lsdException w:name="Grid Table 4 Accent 6" w:uiPriority="49"/>
+    <w:lsdException w:name="Grid Table 5 Dark Accent 6" w:uiPriority="50"/>
+    <w:lsdException w:name="Grid Table 6 Colorful Accent 6" w:uiPriority="51"/>
+    <w:lsdException w:name="Grid Table 7 Colorful Accent 6" w:uiPriority="52"/>
+    <w:lsdException w:name="List Table 1 Light" w:uiPriority="46"/>
+    <w:lsdException w:name="List Table 2" w:uiPriority="47"/>
+    <w:lsdException w:name="List Table 3" w:uiPriority="48"/>
+    <w:lsdException w:name="List Table 4" w:uiPriority="49"/>
+    <w:lsdException w:name="List Table 5 Dark" w:uiPriority="50"/>
+    <w:lsdException w:name="List Table 6 Colorful" w:uiPriority="51"/>
+    <w:lsdException w:name="List Table 7 Colorful" w:uiPriority="52"/>
+    <w:lsdException w:name="List Table 1 Light Accent 1" w:uiPriority="46"/>
+    <w:lsdException w:name="List Table 2 Accent 1" w:uiPriority="47"/>
+    <w:lsdException w:name="List Table 3 Accent 1" w:uiPriority="48"/>
+    <w:lsdException w:name="List Table 4 Accent 1" w:uiPriority="49"/>
+    <w:lsdException w:name="List Table 5 Dark Accent 1" w:uiPriority="50"/>
+    <w:lsdException w:name="List Table 6 Colorful Accent 1" w:uiPriority="51"/>
+    <w:lsdException w:name="List Table 7 Colorful Accent 1" w:uiPriority="52"/>
+    <w:lsdException w:name="List Table 1 Light Accent 2" w:uiPriority="46"/>
+    <w:lsdException w:name="List Table 2 Accent 2" w:uiPriority="47"/>
+    <w:lsdException w:name="List Table 3 Accent 2" w:uiPriority="48"/>
+    <w:lsdException w:name="List Table 4 Accent 2" w:uiPriority="49"/>
+    <w:lsdException w:name="List Table 5 Dark Accent 2" w:uiPriority="50"/>
+    <w:lsdException w:name="List Table 6 Colorful Accent 2" w:uiPriority="51"/>
+    <w:lsdException w:name="List Table 7 Colorful Accent 2" w:uiPriority="52"/>
+    <w:lsdException w:name="List Table 1 Light Accent 3" w:uiPriority="46"/>
+    <w:lsdException w:name="List Table 2 Accent 3" w:uiPriority="47"/>
+    <w:lsdException w:name="List Table 3 Accent 3" w:uiPriority="48"/>
+    <w:lsdException w:name="List Table 4 Accent 3" w:uiPriority="49"/>
+    <w:lsdException w:name="List Table 5 Dark Accent 3" w:uiPriority="50"/>
+    <w:lsdException w:name="List Table 6 Colorful Accent 3" w:uiPriority="51"/>
+    <w:lsdException w:name="List Table 7 Colorful Accent 3" w:uiPriority="52"/>
+    <w:lsdException w:name="List Table 1 Light Accent 4" w:uiPriority="46"/>
+    <w:lsdException w:name="List Table 2 Accent 4" w:uiPriority="47"/>
+    <w:lsdException w:name="List Table 3 Accent 4" w:uiPriority="48"/>
+    <w:lsdException w:name="List Table 4 Accent 4" w:uiPriority="49"/>
+    <w:lsdException w:name="List Table 5 Dark Accent 4" w:uiPriority="50"/>
+    <w:lsdException w:name="List Table 6 Colorful Accent 4" w:uiPriority="51"/>
+    <w:lsdException w:name="List Table 7 Colorful Accent 4" w:uiPriority="52"/>
+    <w:lsdException w:name="List Table 1 Light Accent 5" w:uiPriority="46"/>
+    <w:lsdException w:name="List Table 2 Accent 5" w:uiPriority="47"/>
+    <w:lsdException w:name="List Table 3 Accent 5" w:uiPriority="48"/>
+    <w:lsdException w:name="List Table 4 Accent 5" w:uiPriority="49"/>
+    <w:lsdException w:name="List Table 5 Dark Accent 5" w:uiPriority="50"/>
+    <w:lsdException w:name="List Table 6 Colorful Accent 5" w:uiPriority="51"/>
+    <w:lsdException w:name="List Table 7 Colorful Accent 5" w:uiPriority="52"/>
+    <w:lsdException w:name="List Table 1 Light Accent 6" w:uiPriority="46"/>
+    <w:lsdException w:name="List Table 2 Accent 6" w:uiPriority="47"/>
+    <w:lsdException w:name="List Table 3 Accent 6" w:uiPriority="48"/>
+    <w:lsdException w:name="List Table 4 Accent 6" w:uiPriority="49"/>
+    <w:lsdException w:name="List Table 5 Dark Accent 6" w:uiPriority="50"/>
+    <w:lsdException w:name="List Table 6 Colorful Accent 6" w:uiPriority="51"/>
+    <w:lsdException w:name="List Table 7 Colorful Accent 6" w:uiPriority="52"/>
+    <w:lsdException w:name="Mention" w:semiHidden="1" w:unhideWhenUsed="1"/>
+    <w:lsdException w:name="Smart Hyperlink" w:semiHidden="1" w:unhideWhenUsed="1"/>
+    <w:lsdException w:name="Hashtag" w:semiHidden="1" w:unhideWhenUsed="1"/>
+    <w:lsdException w:name="Unresolved Mention" w:semiHidden="1" w:unhideWhenUsed="1"/>
+    <w:lsdException w:name="Smart Link" w:semiHidden="1" w:unhideWhenUsed="1"/>
   </w:latentStyles>
   <w:style w:type="paragraph" w:default="1" w:styleId="Normal">
     <w:name w:val="Normal"/>
@@ -2704,11 +2965,11 @@
       <w:sz w:val="26"/>
     </w:rPr>
   </w:style>
-  <w:style w:type="paragraph" w:styleId="Heading1">
+  <w:style w:type="paragraph" w:styleId="Naslov1">
     <w:name w:val="heading 1"/>
     <w:basedOn w:val="Normal"/>
     <w:next w:val="Normal"/>
-    <w:link w:val="Heading1Char"/>
+    <w:link w:val="Naslov1Char"/>
     <w:uiPriority w:val="9"/>
     <w:qFormat/>
     <w:rsid w:val="00EE6541"/>
@@ -2728,11 +2989,11 @@
       <w:szCs w:val="32"/>
     </w:rPr>
   </w:style>
-  <w:style w:type="paragraph" w:styleId="Heading2">
+  <w:style w:type="paragraph" w:styleId="Naslov2">
     <w:name w:val="heading 2"/>
     <w:basedOn w:val="Normal"/>
     <w:next w:val="Normal"/>
-    <w:link w:val="Heading2Char"/>
+    <w:link w:val="Naslov2Char"/>
     <w:uiPriority w:val="9"/>
     <w:unhideWhenUsed/>
     <w:qFormat/>
@@ -2755,11 +3016,11 @@
       <w:szCs w:val="26"/>
     </w:rPr>
   </w:style>
-  <w:style w:type="paragraph" w:styleId="Heading3">
+  <w:style w:type="paragraph" w:styleId="Naslov3">
     <w:name w:val="heading 3"/>
     <w:basedOn w:val="Normal"/>
     <w:next w:val="Normal"/>
-    <w:link w:val="Heading3Char"/>
+    <w:link w:val="Naslov3Char"/>
     <w:uiPriority w:val="9"/>
     <w:unhideWhenUsed/>
     <w:qFormat/>
@@ -2781,11 +3042,11 @@
       <w:szCs w:val="24"/>
     </w:rPr>
   </w:style>
-  <w:style w:type="paragraph" w:styleId="Heading4">
+  <w:style w:type="paragraph" w:styleId="Naslov4">
     <w:name w:val="heading 4"/>
     <w:basedOn w:val="Normal"/>
     <w:next w:val="Normal"/>
-    <w:link w:val="Heading4Char"/>
+    <w:link w:val="Naslov4Char"/>
     <w:uiPriority w:val="9"/>
     <w:semiHidden/>
     <w:unhideWhenUsed/>
@@ -2808,11 +3069,11 @@
       <w:color w:val="2F5496" w:themeColor="accent1" w:themeShade="BF"/>
     </w:rPr>
   </w:style>
-  <w:style w:type="paragraph" w:styleId="Heading5">
+  <w:style w:type="paragraph" w:styleId="Naslov5">
     <w:name w:val="heading 5"/>
     <w:basedOn w:val="Normal"/>
     <w:next w:val="Normal"/>
-    <w:link w:val="Heading5Char"/>
+    <w:link w:val="Naslov5Char"/>
     <w:uiPriority w:val="9"/>
     <w:semiHidden/>
     <w:unhideWhenUsed/>
@@ -2833,11 +3094,11 @@
       <w:color w:val="2F5496" w:themeColor="accent1" w:themeShade="BF"/>
     </w:rPr>
   </w:style>
-  <w:style w:type="paragraph" w:styleId="Heading6">
+  <w:style w:type="paragraph" w:styleId="Naslov6">
     <w:name w:val="heading 6"/>
     <w:basedOn w:val="Normal"/>
     <w:next w:val="Normal"/>
-    <w:link w:val="Heading6Char"/>
+    <w:link w:val="Naslov6Char"/>
     <w:uiPriority w:val="9"/>
     <w:semiHidden/>
     <w:unhideWhenUsed/>
@@ -2858,11 +3119,11 @@
       <w:color w:val="1F3763" w:themeColor="accent1" w:themeShade="7F"/>
     </w:rPr>
   </w:style>
-  <w:style w:type="paragraph" w:styleId="Heading7">
+  <w:style w:type="paragraph" w:styleId="Naslov7">
     <w:name w:val="heading 7"/>
     <w:basedOn w:val="Normal"/>
     <w:next w:val="Normal"/>
-    <w:link w:val="Heading7Char"/>
+    <w:link w:val="Naslov7Char"/>
     <w:uiPriority w:val="9"/>
     <w:semiHidden/>
     <w:unhideWhenUsed/>
@@ -2885,11 +3146,11 @@
       <w:color w:val="1F3763" w:themeColor="accent1" w:themeShade="7F"/>
     </w:rPr>
   </w:style>
-  <w:style w:type="paragraph" w:styleId="Heading8">
+  <w:style w:type="paragraph" w:styleId="Naslov8">
     <w:name w:val="heading 8"/>
     <w:basedOn w:val="Normal"/>
     <w:next w:val="Normal"/>
-    <w:link w:val="Heading8Char"/>
+    <w:link w:val="Naslov8Char"/>
     <w:uiPriority w:val="9"/>
     <w:semiHidden/>
     <w:unhideWhenUsed/>
@@ -2912,11 +3173,11 @@
       <w:szCs w:val="21"/>
     </w:rPr>
   </w:style>
-  <w:style w:type="paragraph" w:styleId="Heading9">
+  <w:style w:type="paragraph" w:styleId="Naslov9">
     <w:name w:val="heading 9"/>
     <w:basedOn w:val="Normal"/>
     <w:next w:val="Normal"/>
-    <w:link w:val="Heading9Char"/>
+    <w:link w:val="Naslov9Char"/>
     <w:uiPriority w:val="9"/>
     <w:semiHidden/>
     <w:unhideWhenUsed/>
@@ -2941,18 +3202,17 @@
       <w:szCs w:val="21"/>
     </w:rPr>
   </w:style>
-  <w:style w:type="character" w:default="1" w:styleId="DefaultParagraphFont">
+  <w:style w:type="character" w:default="1" w:styleId="Podrazumevanifontpasusa">
     <w:name w:val="Default Paragraph Font"/>
     <w:uiPriority w:val="1"/>
     <w:semiHidden/>
     <w:unhideWhenUsed/>
   </w:style>
-  <w:style w:type="table" w:default="1" w:styleId="TableNormal">
+  <w:style w:type="table" w:default="1" w:styleId="Normalnatabela">
     <w:name w:val="Normal Table"/>
     <w:uiPriority w:val="99"/>
     <w:semiHidden/>
     <w:unhideWhenUsed/>
-    <w:qFormat/>
     <w:tblPr>
       <w:tblInd w:w="0" w:type="dxa"/>
       <w:tblCellMar>
@@ -2963,17 +3223,17 @@
       </w:tblCellMar>
     </w:tblPr>
   </w:style>
-  <w:style w:type="numbering" w:default="1" w:styleId="NoList">
+  <w:style w:type="numbering" w:default="1" w:styleId="Bezliste">
     <w:name w:val="No List"/>
     <w:uiPriority w:val="99"/>
     <w:semiHidden/>
     <w:unhideWhenUsed/>
   </w:style>
-  <w:style w:type="paragraph" w:styleId="Title">
+  <w:style w:type="paragraph" w:styleId="Naslov">
     <w:name w:val="Title"/>
     <w:basedOn w:val="Normal"/>
     <w:next w:val="Normal"/>
-    <w:link w:val="TitleChar"/>
+    <w:link w:val="NaslovChar"/>
     <w:uiPriority w:val="10"/>
     <w:qFormat/>
     <w:rsid w:val="00EE6541"/>
@@ -2989,10 +3249,10 @@
       <w:szCs w:val="56"/>
     </w:rPr>
   </w:style>
-  <w:style w:type="character" w:customStyle="1" w:styleId="TitleChar">
-    <w:name w:val="Title Char"/>
-    <w:basedOn w:val="DefaultParagraphFont"/>
-    <w:link w:val="Title"/>
+  <w:style w:type="character" w:customStyle="1" w:styleId="NaslovChar">
+    <w:name w:val="Naslov Char"/>
+    <w:basedOn w:val="Podrazumevanifontpasusa"/>
+    <w:link w:val="Naslov"/>
     <w:uiPriority w:val="10"/>
     <w:rsid w:val="00EE6541"/>
     <w:rPr>
@@ -3003,11 +3263,11 @@
       <w:szCs w:val="56"/>
     </w:rPr>
   </w:style>
-  <w:style w:type="paragraph" w:styleId="Subtitle">
+  <w:style w:type="paragraph" w:styleId="Podnaslov">
     <w:name w:val="Subtitle"/>
     <w:basedOn w:val="Normal"/>
     <w:next w:val="Normal"/>
-    <w:link w:val="SubtitleChar"/>
+    <w:link w:val="PodnaslovChar"/>
     <w:uiPriority w:val="11"/>
     <w:qFormat/>
     <w:rsid w:val="00EE6541"/>
@@ -3022,10 +3282,10 @@
       <w:spacing w:val="15"/>
     </w:rPr>
   </w:style>
-  <w:style w:type="character" w:customStyle="1" w:styleId="SubtitleChar">
-    <w:name w:val="Subtitle Char"/>
-    <w:basedOn w:val="DefaultParagraphFont"/>
-    <w:link w:val="Subtitle"/>
+  <w:style w:type="character" w:customStyle="1" w:styleId="PodnaslovChar">
+    <w:name w:val="Podnaslov Char"/>
+    <w:basedOn w:val="Podrazumevanifontpasusa"/>
+    <w:link w:val="Podnaslov"/>
     <w:uiPriority w:val="11"/>
     <w:rsid w:val="00EE6541"/>
     <w:rPr>
@@ -3034,16 +3294,15 @@
       <w:spacing w:val="15"/>
     </w:rPr>
   </w:style>
-  <w:style w:type="table" w:styleId="TableGrid">
+  <w:style w:type="table" w:styleId="Koordinatnamreatabele">
     <w:name w:val="Table Grid"/>
-    <w:basedOn w:val="TableNormal"/>
+    <w:basedOn w:val="Normalnatabela"/>
     <w:uiPriority w:val="39"/>
     <w:rsid w:val="00EE6541"/>
     <w:pPr>
       <w:spacing w:after="0" w:line="240" w:lineRule="auto"/>
     </w:pPr>
     <w:tblPr>
-      <w:tblInd w:w="0" w:type="dxa"/>
       <w:tblBorders>
         <w:top w:val="single" w:sz="4" w:space="0" w:color="auto"/>
         <w:left w:val="single" w:sz="4" w:space="0" w:color="auto"/>
@@ -3052,18 +3311,12 @@
         <w:insideH w:val="single" w:sz="4" w:space="0" w:color="auto"/>
         <w:insideV w:val="single" w:sz="4" w:space="0" w:color="auto"/>
       </w:tblBorders>
-      <w:tblCellMar>
-        <w:top w:w="0" w:type="dxa"/>
-        <w:left w:w="108" w:type="dxa"/>
-        <w:bottom w:w="0" w:type="dxa"/>
-        <w:right w:w="108" w:type="dxa"/>
-      </w:tblCellMar>
     </w:tblPr>
   </w:style>
-  <w:style w:type="character" w:customStyle="1" w:styleId="Heading1Char">
-    <w:name w:val="Heading 1 Char"/>
-    <w:basedOn w:val="DefaultParagraphFont"/>
-    <w:link w:val="Heading1"/>
+  <w:style w:type="character" w:customStyle="1" w:styleId="Naslov1Char">
+    <w:name w:val="Naslov 1 Char"/>
+    <w:basedOn w:val="Podrazumevanifontpasusa"/>
+    <w:link w:val="Naslov1"/>
     <w:uiPriority w:val="9"/>
     <w:rsid w:val="00EE6541"/>
     <w:rPr>
@@ -3073,10 +3326,10 @@
       <w:szCs w:val="32"/>
     </w:rPr>
   </w:style>
-  <w:style w:type="character" w:customStyle="1" w:styleId="Heading2Char">
-    <w:name w:val="Heading 2 Char"/>
-    <w:basedOn w:val="DefaultParagraphFont"/>
-    <w:link w:val="Heading2"/>
+  <w:style w:type="character" w:customStyle="1" w:styleId="Naslov2Char">
+    <w:name w:val="Naslov 2 Char"/>
+    <w:basedOn w:val="Podrazumevanifontpasusa"/>
+    <w:link w:val="Naslov2"/>
     <w:uiPriority w:val="9"/>
     <w:rsid w:val="00BD0D06"/>
     <w:rPr>
@@ -3087,10 +3340,10 @@
       <w:szCs w:val="26"/>
     </w:rPr>
   </w:style>
-  <w:style w:type="character" w:customStyle="1" w:styleId="Heading3Char">
-    <w:name w:val="Heading 3 Char"/>
-    <w:basedOn w:val="DefaultParagraphFont"/>
-    <w:link w:val="Heading3"/>
+  <w:style w:type="character" w:customStyle="1" w:styleId="Naslov3Char">
+    <w:name w:val="Naslov 3 Char"/>
+    <w:basedOn w:val="Podrazumevanifontpasusa"/>
+    <w:link w:val="Naslov3"/>
     <w:uiPriority w:val="9"/>
     <w:rsid w:val="00EE6541"/>
     <w:rPr>
@@ -3100,10 +3353,10 @@
       <w:szCs w:val="24"/>
     </w:rPr>
   </w:style>
-  <w:style w:type="character" w:customStyle="1" w:styleId="Heading4Char">
-    <w:name w:val="Heading 4 Char"/>
-    <w:basedOn w:val="DefaultParagraphFont"/>
-    <w:link w:val="Heading4"/>
+  <w:style w:type="character" w:customStyle="1" w:styleId="Naslov4Char">
+    <w:name w:val="Naslov 4 Char"/>
+    <w:basedOn w:val="Podrazumevanifontpasusa"/>
+    <w:link w:val="Naslov4"/>
     <w:uiPriority w:val="9"/>
     <w:semiHidden/>
     <w:rsid w:val="00EE6541"/>
@@ -3114,10 +3367,10 @@
       <w:color w:val="2F5496" w:themeColor="accent1" w:themeShade="BF"/>
     </w:rPr>
   </w:style>
-  <w:style w:type="character" w:customStyle="1" w:styleId="Heading5Char">
-    <w:name w:val="Heading 5 Char"/>
-    <w:basedOn w:val="DefaultParagraphFont"/>
-    <w:link w:val="Heading5"/>
+  <w:style w:type="character" w:customStyle="1" w:styleId="Naslov5Char">
+    <w:name w:val="Naslov 5 Char"/>
+    <w:basedOn w:val="Podrazumevanifontpasusa"/>
+    <w:link w:val="Naslov5"/>
     <w:uiPriority w:val="9"/>
     <w:semiHidden/>
     <w:rsid w:val="00EE6541"/>
@@ -3126,10 +3379,10 @@
       <w:color w:val="2F5496" w:themeColor="accent1" w:themeShade="BF"/>
     </w:rPr>
   </w:style>
-  <w:style w:type="character" w:customStyle="1" w:styleId="Heading6Char">
-    <w:name w:val="Heading 6 Char"/>
-    <w:basedOn w:val="DefaultParagraphFont"/>
-    <w:link w:val="Heading6"/>
+  <w:style w:type="character" w:customStyle="1" w:styleId="Naslov6Char">
+    <w:name w:val="Naslov 6 Char"/>
+    <w:basedOn w:val="Podrazumevanifontpasusa"/>
+    <w:link w:val="Naslov6"/>
     <w:uiPriority w:val="9"/>
     <w:semiHidden/>
     <w:rsid w:val="00EE6541"/>
@@ -3138,10 +3391,10 @@
       <w:color w:val="1F3763" w:themeColor="accent1" w:themeShade="7F"/>
     </w:rPr>
   </w:style>
-  <w:style w:type="character" w:customStyle="1" w:styleId="Heading7Char">
-    <w:name w:val="Heading 7 Char"/>
-    <w:basedOn w:val="DefaultParagraphFont"/>
-    <w:link w:val="Heading7"/>
+  <w:style w:type="character" w:customStyle="1" w:styleId="Naslov7Char">
+    <w:name w:val="Naslov 7 Char"/>
+    <w:basedOn w:val="Podrazumevanifontpasusa"/>
+    <w:link w:val="Naslov7"/>
     <w:uiPriority w:val="9"/>
     <w:semiHidden/>
     <w:rsid w:val="00EE6541"/>
@@ -3152,10 +3405,10 @@
       <w:color w:val="1F3763" w:themeColor="accent1" w:themeShade="7F"/>
     </w:rPr>
   </w:style>
-  <w:style w:type="character" w:customStyle="1" w:styleId="Heading8Char">
-    <w:name w:val="Heading 8 Char"/>
-    <w:basedOn w:val="DefaultParagraphFont"/>
-    <w:link w:val="Heading8"/>
+  <w:style w:type="character" w:customStyle="1" w:styleId="Naslov8Char">
+    <w:name w:val="Naslov 8 Char"/>
+    <w:basedOn w:val="Podrazumevanifontpasusa"/>
+    <w:link w:val="Naslov8"/>
     <w:uiPriority w:val="9"/>
     <w:semiHidden/>
     <w:rsid w:val="00EE6541"/>
@@ -3166,10 +3419,10 @@
       <w:szCs w:val="21"/>
     </w:rPr>
   </w:style>
-  <w:style w:type="character" w:customStyle="1" w:styleId="Heading9Char">
-    <w:name w:val="Heading 9 Char"/>
-    <w:basedOn w:val="DefaultParagraphFont"/>
-    <w:link w:val="Heading9"/>
+  <w:style w:type="character" w:customStyle="1" w:styleId="Naslov9Char">
+    <w:name w:val="Naslov 9 Char"/>
+    <w:basedOn w:val="Podrazumevanifontpasusa"/>
+    <w:link w:val="Naslov9"/>
     <w:uiPriority w:val="9"/>
     <w:semiHidden/>
     <w:rsid w:val="00EE6541"/>
@@ -3182,9 +3435,9 @@
       <w:szCs w:val="21"/>
     </w:rPr>
   </w:style>
-  <w:style w:type="paragraph" w:styleId="TOCHeading">
+  <w:style w:type="paragraph" w:styleId="Naslovsadraja">
     <w:name w:val="TOC Heading"/>
-    <w:basedOn w:val="Heading1"/>
+    <w:basedOn w:val="Naslov1"/>
     <w:next w:val="Normal"/>
     <w:uiPriority w:val="39"/>
     <w:unhideWhenUsed/>
@@ -3197,7 +3450,7 @@
       <w:outlineLvl w:val="9"/>
     </w:pPr>
   </w:style>
-  <w:style w:type="paragraph" w:styleId="TOC1">
+  <w:style w:type="paragraph" w:styleId="SADRAJ1">
     <w:name w:val="toc 1"/>
     <w:basedOn w:val="Normal"/>
     <w:next w:val="Normal"/>
@@ -3209,9 +3462,9 @@
       <w:spacing w:after="100"/>
     </w:pPr>
   </w:style>
-  <w:style w:type="character" w:styleId="Hyperlink">
+  <w:style w:type="character" w:styleId="Hiperveza">
     <w:name w:val="Hyperlink"/>
-    <w:basedOn w:val="DefaultParagraphFont"/>
+    <w:basedOn w:val="Podrazumevanifontpasusa"/>
     <w:uiPriority w:val="99"/>
     <w:unhideWhenUsed/>
     <w:rsid w:val="00543752"/>
@@ -3220,10 +3473,10 @@
       <w:u w:val="single"/>
     </w:rPr>
   </w:style>
-  <w:style w:type="paragraph" w:styleId="Header">
+  <w:style w:type="paragraph" w:styleId="Zaglavljestranice">
     <w:name w:val="header"/>
     <w:basedOn w:val="Normal"/>
-    <w:link w:val="HeaderChar"/>
+    <w:link w:val="ZaglavljestraniceChar"/>
     <w:uiPriority w:val="99"/>
     <w:unhideWhenUsed/>
     <w:rsid w:val="00F6336B"/>
@@ -3235,17 +3488,17 @@
       <w:spacing w:after="0" w:line="240" w:lineRule="auto"/>
     </w:pPr>
   </w:style>
-  <w:style w:type="character" w:customStyle="1" w:styleId="HeaderChar">
-    <w:name w:val="Header Char"/>
-    <w:basedOn w:val="DefaultParagraphFont"/>
-    <w:link w:val="Header"/>
+  <w:style w:type="character" w:customStyle="1" w:styleId="ZaglavljestraniceChar">
+    <w:name w:val="Zaglavlje stranice Char"/>
+    <w:basedOn w:val="Podrazumevanifontpasusa"/>
+    <w:link w:val="Zaglavljestranice"/>
     <w:uiPriority w:val="99"/>
     <w:rsid w:val="00F6336B"/>
   </w:style>
-  <w:style w:type="paragraph" w:styleId="Footer">
+  <w:style w:type="paragraph" w:styleId="Podnojestranice">
     <w:name w:val="footer"/>
     <w:basedOn w:val="Normal"/>
-    <w:link w:val="FooterChar"/>
+    <w:link w:val="PodnojestraniceChar"/>
     <w:uiPriority w:val="99"/>
     <w:unhideWhenUsed/>
     <w:rsid w:val="00F6336B"/>
@@ -3257,17 +3510,17 @@
       <w:spacing w:after="0" w:line="240" w:lineRule="auto"/>
     </w:pPr>
   </w:style>
-  <w:style w:type="character" w:customStyle="1" w:styleId="FooterChar">
-    <w:name w:val="Footer Char"/>
-    <w:basedOn w:val="DefaultParagraphFont"/>
-    <w:link w:val="Footer"/>
+  <w:style w:type="character" w:customStyle="1" w:styleId="PodnojestraniceChar">
+    <w:name w:val="Podnožje stranice Char"/>
+    <w:basedOn w:val="Podrazumevanifontpasusa"/>
+    <w:link w:val="Podnojestranice"/>
     <w:uiPriority w:val="99"/>
     <w:rsid w:val="00F6336B"/>
   </w:style>
-  <w:style w:type="paragraph" w:styleId="BalloonText">
+  <w:style w:type="paragraph" w:styleId="Tekstubaloniu">
     <w:name w:val="Balloon Text"/>
     <w:basedOn w:val="Normal"/>
-    <w:link w:val="BalloonTextChar"/>
+    <w:link w:val="TekstubaloniuChar"/>
     <w:uiPriority w:val="99"/>
     <w:semiHidden/>
     <w:unhideWhenUsed/>
@@ -3281,10 +3534,10 @@
       <w:szCs w:val="16"/>
     </w:rPr>
   </w:style>
-  <w:style w:type="character" w:customStyle="1" w:styleId="BalloonTextChar">
-    <w:name w:val="Balloon Text Char"/>
-    <w:basedOn w:val="DefaultParagraphFont"/>
-    <w:link w:val="BalloonText"/>
+  <w:style w:type="character" w:customStyle="1" w:styleId="TekstubaloniuChar">
+    <w:name w:val="Tekst u balončiću Char"/>
+    <w:basedOn w:val="Podrazumevanifontpasusa"/>
+    <w:link w:val="Tekstubaloniu"/>
     <w:uiPriority w:val="99"/>
     <w:semiHidden/>
     <w:rsid w:val="001F7214"/>
@@ -3294,7 +3547,7 @@
       <w:szCs w:val="16"/>
     </w:rPr>
   </w:style>
-  <w:style w:type="paragraph" w:styleId="TOC2">
+  <w:style w:type="paragraph" w:styleId="SADRAJ2">
     <w:name w:val="toc 2"/>
     <w:basedOn w:val="Normal"/>
     <w:next w:val="Normal"/>
@@ -3307,7 +3560,7 @@
       <w:ind w:left="260"/>
     </w:pPr>
   </w:style>
-  <w:style w:type="paragraph" w:styleId="TOC3">
+  <w:style w:type="paragraph" w:styleId="SADRAJ3">
     <w:name w:val="toc 3"/>
     <w:basedOn w:val="Normal"/>
     <w:next w:val="Normal"/>
@@ -3319,6 +3572,18 @@
       <w:spacing w:after="100"/>
       <w:ind w:left="520"/>
     </w:pPr>
+  </w:style>
+  <w:style w:type="character" w:styleId="Nerazreenopominjanje">
+    <w:name w:val="Unresolved Mention"/>
+    <w:basedOn w:val="Podrazumevanifontpasusa"/>
+    <w:uiPriority w:val="99"/>
+    <w:semiHidden/>
+    <w:unhideWhenUsed/>
+    <w:rsid w:val="00A326F2"/>
+    <w:rPr>
+      <w:color w:val="605E5C"/>
+      <w:shd w:val="clear" w:color="auto" w:fill="E1DFDD"/>
+    </w:rPr>
   </w:style>
 </w:styles>
 </file>
@@ -3578,7 +3843,7 @@
   <a:extraClrSchemeLst/>
   <a:extLst>
     <a:ext uri="{05A4C25C-085E-4340-85A3-A5531E510DB2}">
-      <thm15:themeFamily xmlns:thm15="http://schemas.microsoft.com/office/thememl/2012/main" xmlns="" name="Office Theme" id="{62F939B6-93AF-4DB8-9C6B-D6C7DFDC589F}" vid="{4A3C46E8-61CC-4603-A589-7422A47A8E4A}"/>
+      <thm15:themeFamily xmlns:thm15="http://schemas.microsoft.com/office/thememl/2012/main" name="Office Theme" id="{62F939B6-93AF-4DB8-9C6B-D6C7DFDC589F}" vid="{4A3C46E8-61CC-4603-A589-7422A47A8E4A}"/>
     </a:ext>
   </a:extLst>
 </a:theme>

</xml_diff>